<commit_message>
Restructuring the whole project
</commit_message>
<xml_diff>
--- a/1-Express&Mongoose/Documentation.docx
+++ b/1-Express&Mongoose/Documentation.docx
@@ -85,6 +85,65 @@
           <w:rFonts w:ascii="Segoe MDL2 Assets" w:hAnsi="Segoe MDL2 Assets" w:cs="IRANSans"/>
         </w:rPr>
       </w:pPr>
+      <w:r>
+        <w:rPr>
+          <w:rFonts w:ascii="Calibri" w:hAnsi="Calibri" w:cs="Calibri"/>
+        </w:rPr>
+        <w:t>Information of all managers</w:t>
+      </w:r>
+    </w:p>
+    <w:p>
+      <w:pPr>
+        <w:pStyle w:val="ListParagraph"/>
+        <w:bidi w:val="0"/>
+        <w:ind w:left="785"/>
+        <w:jc w:val="left"/>
+        <w:rPr>
+          <w:rFonts w:ascii="Segoe MDL2 Assets" w:hAnsi="Segoe MDL2 Assets" w:cs="IRANSans"/>
+        </w:rPr>
+      </w:pPr>
+      <w:r>
+        <w:rPr>
+          <w:rFonts w:ascii="Helvetica" w:hAnsi="Helvetica" w:cs="Helvetica"/>
+          <w:color w:val="505050"/>
+          <w:sz w:val="18"/>
+          <w:szCs w:val="18"/>
+          <w:shd w:val="clear" w:color="auto" w:fill="FFFFFF"/>
+        </w:rPr>
+        <w:t>localhost/employee/</w:t>
+      </w:r>
+      <w:proofErr w:type="spellStart"/>
+      <w:r>
+        <w:rPr>
+          <w:rFonts w:ascii="Helvetica" w:hAnsi="Helvetica" w:cs="Helvetica"/>
+          <w:color w:val="505050"/>
+          <w:sz w:val="18"/>
+          <w:szCs w:val="18"/>
+          <w:shd w:val="clear" w:color="auto" w:fill="FFFFFF"/>
+        </w:rPr>
+        <w:t>getAll?manager</w:t>
+      </w:r>
+      <w:proofErr w:type="spellEnd"/>
+      <w:r>
+        <w:rPr>
+          <w:rFonts w:ascii="Helvetica" w:hAnsi="Helvetica" w:cs="Helvetica"/>
+          <w:color w:val="505050"/>
+          <w:sz w:val="18"/>
+          <w:szCs w:val="18"/>
+          <w:shd w:val="clear" w:color="auto" w:fill="FFFFFF"/>
+        </w:rPr>
+        <w:t>=</w:t>
+      </w:r>
+      <w:r>
+        <w:rPr>
+          <w:rFonts w:ascii="Helvetica" w:hAnsi="Helvetica" w:cs="Helvetica"/>
+          <w:color w:val="505050"/>
+          <w:sz w:val="18"/>
+          <w:szCs w:val="18"/>
+          <w:shd w:val="clear" w:color="auto" w:fill="FFFFFF"/>
+        </w:rPr>
+        <w:t>[true, false]</w:t>
+      </w:r>
     </w:p>
     <w:sectPr>
       <w:pgSz w:w="11906" w:h="16838"/>
@@ -623,6 +682,7 @@
   <w:style w:type="character" w:default="1" w:styleId="DefaultParagraphFont">
     <w:name w:val="Default Paragraph Font"/>
     <w:uiPriority w:val="1"/>
+    <w:semiHidden/>
     <w:unhideWhenUsed/>
   </w:style>
   <w:style w:type="table" w:default="1" w:styleId="TableNormal">

</xml_diff>

<commit_message>
formated services codes properly
</commit_message>
<xml_diff>
--- a/1-Express&Mongoose/Documentation.docx
+++ b/1-Express&Mongoose/Documentation.docx
@@ -2,6 +2,1551 @@
 <file path=word/document.xml><?xml version="1.0" encoding="utf-8"?>
 <w:document xmlns:wpc="http://schemas.microsoft.com/office/word/2010/wordprocessingCanvas" xmlns:cx="http://schemas.microsoft.com/office/drawing/2014/chartex" xmlns:cx1="http://schemas.microsoft.com/office/drawing/2015/9/8/chartex" xmlns:cx2="http://schemas.microsoft.com/office/drawing/2015/10/21/chartex" xmlns:cx3="http://schemas.microsoft.com/office/drawing/2016/5/9/chartex" xmlns:cx4="http://schemas.microsoft.com/office/drawing/2016/5/10/chartex" xmlns:cx5="http://schemas.microsoft.com/office/drawing/2016/5/11/chartex" xmlns:cx6="http://schemas.microsoft.com/office/drawing/2016/5/12/chartex" xmlns:cx7="http://schemas.microsoft.com/office/drawing/2016/5/13/chartex" xmlns:cx8="http://schemas.microsoft.com/office/drawing/2016/5/14/chartex" xmlns:mc="http://schemas.openxmlformats.org/markup-compatibility/2006" xmlns:aink="http://schemas.microsoft.com/office/drawing/2016/ink" xmlns:am3d="http://schemas.microsoft.com/office/drawing/2017/model3d" xmlns:o="urn:schemas-microsoft-com:office:office" xmlns:r="http://schemas.openxmlformats.org/officeDocument/2006/relationships" xmlns:m="http://schemas.openxmlformats.org/officeDocument/2006/math" xmlns:v="urn:schemas-microsoft-com:vml" xmlns:wp14="http://schemas.microsoft.com/office/word/2010/wordprocessingDrawing" xmlns:wp="http://schemas.openxmlformats.org/drawingml/2006/wordprocessingDrawing" xmlns:w10="urn:schemas-microsoft-com:office:word" xmlns:w="http://schemas.openxmlformats.org/wordprocessingml/2006/main" xmlns:w14="http://schemas.microsoft.com/office/word/2010/wordml" xmlns:w15="http://schemas.microsoft.com/office/word/2012/wordml" xmlns:w16cex="http://schemas.microsoft.com/office/word/2018/wordml/cex" xmlns:w16cid="http://schemas.microsoft.com/office/word/2016/wordml/cid" xmlns:w16="http://schemas.microsoft.com/office/word/2018/wordml" xmlns:w16se="http://schemas.microsoft.com/office/word/2015/wordml/symex" xmlns:wpg="http://schemas.microsoft.com/office/word/2010/wordprocessingGroup" xmlns:wpi="http://schemas.microsoft.com/office/word/2010/wordprocessingInk" xmlns:wne="http://schemas.microsoft.com/office/word/2006/wordml" xmlns:wps="http://schemas.microsoft.com/office/word/2010/wordprocessingShape" mc:Ignorable="w14 w15 w16se w16cid w16 w16cex wp14">
   <w:body>
+    <w:p>
+      <w:pPr>
+        <w:bidi w:val="0"/>
+        <w:ind w:left="785" w:hanging="360"/>
+        <w:jc w:val="center"/>
+        <w:rPr>
+          <w:rFonts w:ascii="IRANSans" w:hAnsi="IRANSans" w:cs="IRANSans"/>
+          <w:b/>
+          <w:bCs/>
+          <w:color w:val="000000" w:themeColor="text1"/>
+          <w:sz w:val="20"/>
+          <w:szCs w:val="20"/>
+        </w:rPr>
+      </w:pPr>
+      <w:r>
+        <w:rPr>
+          <w:rFonts w:ascii="IRANSans" w:hAnsi="IRANSans" w:cs="IRANSans"/>
+          <w:b/>
+          <w:bCs/>
+          <w:color w:val="000000" w:themeColor="text1"/>
+          <w:sz w:val="20"/>
+          <w:szCs w:val="20"/>
+        </w:rPr>
+        <w:t>Compan</w:t>
+      </w:r>
+      <w:r>
+        <w:rPr>
+          <w:rFonts w:ascii="IRANSans" w:hAnsi="IRANSans" w:cs="IRANSans"/>
+          <w:b/>
+          <w:bCs/>
+          <w:color w:val="000000" w:themeColor="text1"/>
+          <w:sz w:val="20"/>
+          <w:szCs w:val="20"/>
+        </w:rPr>
+        <w:t xml:space="preserve">ies </w:t>
+      </w:r>
+      <w:r>
+        <w:rPr>
+          <w:rFonts w:ascii="IRANSans" w:hAnsi="IRANSans" w:cs="IRANSans"/>
+          <w:b/>
+          <w:bCs/>
+          <w:color w:val="000000" w:themeColor="text1"/>
+          <w:sz w:val="20"/>
+          <w:szCs w:val="20"/>
+        </w:rPr>
+        <w:t>CRUD</w:t>
+      </w:r>
+    </w:p>
+    <w:p>
+      <w:pPr>
+        <w:bidi w:val="0"/>
+        <w:ind w:left="785" w:hanging="360"/>
+        <w:jc w:val="left"/>
+        <w:rPr>
+          <w:rFonts w:ascii="IRANSans" w:hAnsi="IRANSans" w:cs="IRANSans"/>
+          <w:color w:val="000000" w:themeColor="text1"/>
+          <w:sz w:val="20"/>
+          <w:szCs w:val="20"/>
+        </w:rPr>
+      </w:pPr>
+      <w:r>
+        <w:rPr>
+          <w:rFonts w:ascii="IRANSans" w:hAnsi="IRANSans" w:cs="IRANSans"/>
+          <w:color w:val="000000" w:themeColor="text1"/>
+          <w:sz w:val="20"/>
+          <w:szCs w:val="20"/>
+        </w:rPr>
+        <w:t>CREATE</w:t>
+      </w:r>
+    </w:p>
+    <w:p>
+      <w:pPr>
+        <w:bidi w:val="0"/>
+        <w:ind w:left="1080" w:hanging="360"/>
+        <w:jc w:val="left"/>
+        <w:rPr>
+          <w:rFonts w:ascii="IRANSans" w:hAnsi="IRANSans" w:cs="IRANSans"/>
+          <w:color w:val="000000" w:themeColor="text1"/>
+          <w:sz w:val="20"/>
+          <w:szCs w:val="20"/>
+        </w:rPr>
+      </w:pPr>
+      <w:r>
+        <w:rPr>
+          <w:rFonts w:ascii="IRANSans" w:hAnsi="IRANSans" w:cs="IRANSans"/>
+          <w:color w:val="000000" w:themeColor="text1"/>
+          <w:sz w:val="20"/>
+          <w:szCs w:val="20"/>
+        </w:rPr>
+        <w:t xml:space="preserve">POST </w:t>
+      </w:r>
+      <w:r>
+        <w:rPr>
+          <w:rFonts w:ascii="IRANSans" w:hAnsi="IRANSans" w:cs="IRANSans"/>
+          <w:color w:val="000000" w:themeColor="text1"/>
+          <w:sz w:val="20"/>
+          <w:szCs w:val="20"/>
+        </w:rPr>
+        <w:t>localhost/</w:t>
+      </w:r>
+      <w:proofErr w:type="spellStart"/>
+      <w:r>
+        <w:rPr>
+          <w:rFonts w:ascii="IRANSans" w:hAnsi="IRANSans" w:cs="IRANSans"/>
+          <w:color w:val="000000" w:themeColor="text1"/>
+          <w:sz w:val="20"/>
+          <w:szCs w:val="20"/>
+        </w:rPr>
+        <w:t>api</w:t>
+      </w:r>
+      <w:proofErr w:type="spellEnd"/>
+      <w:r>
+        <w:rPr>
+          <w:rFonts w:ascii="IRANSans" w:hAnsi="IRANSans" w:cs="IRANSans"/>
+          <w:color w:val="000000" w:themeColor="text1"/>
+          <w:sz w:val="20"/>
+          <w:szCs w:val="20"/>
+        </w:rPr>
+        <w:t>/companies/</w:t>
+      </w:r>
+    </w:p>
+    <w:p>
+      <w:pPr>
+        <w:bidi w:val="0"/>
+        <w:ind w:left="1080" w:hanging="360"/>
+        <w:jc w:val="left"/>
+        <w:rPr>
+          <w:rFonts w:ascii="IRANSans" w:hAnsi="IRANSans" w:cs="IRANSans"/>
+          <w:color w:val="000000" w:themeColor="text1"/>
+          <w:sz w:val="20"/>
+          <w:szCs w:val="20"/>
+          <w:rtl/>
+        </w:rPr>
+      </w:pPr>
+      <w:r>
+        <w:rPr>
+          <w:rFonts w:ascii="IRANSans" w:hAnsi="IRANSans" w:cs="IRANSans"/>
+          <w:color w:val="000000" w:themeColor="text1"/>
+          <w:sz w:val="20"/>
+          <w:szCs w:val="20"/>
+        </w:rPr>
+        <w:t xml:space="preserve">    {</w:t>
+      </w:r>
+    </w:p>
+    <w:p>
+      <w:pPr>
+        <w:bidi w:val="0"/>
+        <w:ind w:left="1080" w:hanging="360"/>
+        <w:jc w:val="left"/>
+        <w:rPr>
+          <w:rFonts w:ascii="IRANSans" w:hAnsi="IRANSans" w:cs="IRANSans"/>
+          <w:color w:val="000000" w:themeColor="text1"/>
+          <w:sz w:val="20"/>
+          <w:szCs w:val="20"/>
+        </w:rPr>
+      </w:pPr>
+      <w:r>
+        <w:rPr>
+          <w:rFonts w:ascii="IRANSans" w:hAnsi="IRANSans" w:cs="IRANSans"/>
+          <w:color w:val="000000" w:themeColor="text1"/>
+          <w:sz w:val="20"/>
+          <w:szCs w:val="20"/>
+        </w:rPr>
+        <w:t xml:space="preserve">        "name": "test2",</w:t>
+      </w:r>
+    </w:p>
+    <w:p>
+      <w:pPr>
+        <w:bidi w:val="0"/>
+        <w:ind w:left="1080" w:hanging="360"/>
+        <w:jc w:val="left"/>
+        <w:rPr>
+          <w:rFonts w:ascii="IRANSans" w:hAnsi="IRANSans" w:cs="IRANSans"/>
+          <w:color w:val="000000" w:themeColor="text1"/>
+          <w:sz w:val="20"/>
+          <w:szCs w:val="20"/>
+        </w:rPr>
+      </w:pPr>
+      <w:r>
+        <w:rPr>
+          <w:rFonts w:ascii="IRANSans" w:hAnsi="IRANSans" w:cs="IRANSans"/>
+          <w:color w:val="000000" w:themeColor="text1"/>
+          <w:sz w:val="20"/>
+          <w:szCs w:val="20"/>
+        </w:rPr>
+        <w:t xml:space="preserve">        "</w:t>
+      </w:r>
+      <w:proofErr w:type="spellStart"/>
+      <w:r>
+        <w:rPr>
+          <w:rFonts w:ascii="IRANSans" w:hAnsi="IRANSans" w:cs="IRANSans"/>
+          <w:color w:val="000000" w:themeColor="text1"/>
+          <w:sz w:val="20"/>
+          <w:szCs w:val="20"/>
+        </w:rPr>
+        <w:t>cin</w:t>
+      </w:r>
+      <w:proofErr w:type="spellEnd"/>
+      <w:r>
+        <w:rPr>
+          <w:rFonts w:ascii="IRANSans" w:hAnsi="IRANSans" w:cs="IRANSans"/>
+          <w:color w:val="000000" w:themeColor="text1"/>
+          <w:sz w:val="20"/>
+          <w:szCs w:val="20"/>
+        </w:rPr>
+        <w:t>": "1002",</w:t>
+      </w:r>
+    </w:p>
+    <w:p>
+      <w:pPr>
+        <w:bidi w:val="0"/>
+        <w:ind w:left="1080" w:hanging="360"/>
+        <w:jc w:val="left"/>
+        <w:rPr>
+          <w:rFonts w:ascii="IRANSans" w:hAnsi="IRANSans" w:cs="IRANSans"/>
+          <w:color w:val="000000" w:themeColor="text1"/>
+          <w:sz w:val="20"/>
+          <w:szCs w:val="20"/>
+        </w:rPr>
+      </w:pPr>
+      <w:r>
+        <w:rPr>
+          <w:rFonts w:ascii="IRANSans" w:hAnsi="IRANSans" w:cs="IRANSans"/>
+          <w:color w:val="000000" w:themeColor="text1"/>
+          <w:sz w:val="20"/>
+          <w:szCs w:val="20"/>
+        </w:rPr>
+        <w:t xml:space="preserve">        "city": "</w:t>
+      </w:r>
+      <w:proofErr w:type="spellStart"/>
+      <w:r>
+        <w:rPr>
+          <w:rFonts w:ascii="IRANSans" w:hAnsi="IRANSans" w:cs="IRANSans"/>
+          <w:color w:val="000000" w:themeColor="text1"/>
+          <w:sz w:val="20"/>
+          <w:szCs w:val="20"/>
+        </w:rPr>
+        <w:t>tehran</w:t>
+      </w:r>
+      <w:proofErr w:type="spellEnd"/>
+      <w:r>
+        <w:rPr>
+          <w:rFonts w:ascii="IRANSans" w:hAnsi="IRANSans" w:cs="IRANSans"/>
+          <w:color w:val="000000" w:themeColor="text1"/>
+          <w:sz w:val="20"/>
+          <w:szCs w:val="20"/>
+        </w:rPr>
+        <w:t>",</w:t>
+      </w:r>
+    </w:p>
+    <w:p>
+      <w:pPr>
+        <w:bidi w:val="0"/>
+        <w:ind w:left="1080" w:hanging="360"/>
+        <w:jc w:val="left"/>
+        <w:rPr>
+          <w:rFonts w:ascii="IRANSans" w:hAnsi="IRANSans" w:cs="IRANSans"/>
+          <w:color w:val="000000" w:themeColor="text1"/>
+          <w:sz w:val="20"/>
+          <w:szCs w:val="20"/>
+        </w:rPr>
+      </w:pPr>
+      <w:r>
+        <w:rPr>
+          <w:rFonts w:ascii="IRANSans" w:hAnsi="IRANSans" w:cs="IRANSans"/>
+          <w:color w:val="000000" w:themeColor="text1"/>
+          <w:sz w:val="20"/>
+          <w:szCs w:val="20"/>
+        </w:rPr>
+        <w:t xml:space="preserve">        "province": "</w:t>
+      </w:r>
+      <w:proofErr w:type="spellStart"/>
+      <w:r>
+        <w:rPr>
+          <w:rFonts w:ascii="IRANSans" w:hAnsi="IRANSans" w:cs="IRANSans"/>
+          <w:color w:val="000000" w:themeColor="text1"/>
+          <w:sz w:val="20"/>
+          <w:szCs w:val="20"/>
+        </w:rPr>
+        <w:t>eslamshar</w:t>
+      </w:r>
+      <w:proofErr w:type="spellEnd"/>
+      <w:r>
+        <w:rPr>
+          <w:rFonts w:ascii="IRANSans" w:hAnsi="IRANSans" w:cs="IRANSans"/>
+          <w:color w:val="000000" w:themeColor="text1"/>
+          <w:sz w:val="20"/>
+          <w:szCs w:val="20"/>
+        </w:rPr>
+        <w:t>",</w:t>
+      </w:r>
+    </w:p>
+    <w:p>
+      <w:pPr>
+        <w:bidi w:val="0"/>
+        <w:ind w:left="1080" w:hanging="360"/>
+        <w:jc w:val="left"/>
+        <w:rPr>
+          <w:rFonts w:ascii="IRANSans" w:hAnsi="IRANSans" w:cs="IRANSans"/>
+          <w:color w:val="000000" w:themeColor="text1"/>
+          <w:sz w:val="20"/>
+          <w:szCs w:val="20"/>
+        </w:rPr>
+      </w:pPr>
+      <w:r>
+        <w:rPr>
+          <w:rFonts w:ascii="IRANSans" w:hAnsi="IRANSans" w:cs="IRANSans"/>
+          <w:color w:val="000000" w:themeColor="text1"/>
+          <w:sz w:val="20"/>
+          <w:szCs w:val="20"/>
+        </w:rPr>
+        <w:t xml:space="preserve">        "</w:t>
+      </w:r>
+      <w:proofErr w:type="spellStart"/>
+      <w:r>
+        <w:rPr>
+          <w:rFonts w:ascii="IRANSans" w:hAnsi="IRANSans" w:cs="IRANSans"/>
+          <w:color w:val="000000" w:themeColor="text1"/>
+          <w:sz w:val="20"/>
+          <w:szCs w:val="20"/>
+        </w:rPr>
+        <w:t>registerDate</w:t>
+      </w:r>
+      <w:proofErr w:type="spellEnd"/>
+      <w:r>
+        <w:rPr>
+          <w:rFonts w:ascii="IRANSans" w:hAnsi="IRANSans" w:cs="IRANSans"/>
+          <w:color w:val="000000" w:themeColor="text1"/>
+          <w:sz w:val="20"/>
+          <w:szCs w:val="20"/>
+        </w:rPr>
+        <w:t>": "2010",</w:t>
+      </w:r>
+    </w:p>
+    <w:p>
+      <w:pPr>
+        <w:bidi w:val="0"/>
+        <w:ind w:left="1080" w:hanging="360"/>
+        <w:jc w:val="left"/>
+        <w:rPr>
+          <w:rFonts w:ascii="IRANSans" w:hAnsi="IRANSans" w:cs="IRANSans"/>
+          <w:color w:val="000000" w:themeColor="text1"/>
+          <w:sz w:val="20"/>
+          <w:szCs w:val="20"/>
+        </w:rPr>
+      </w:pPr>
+      <w:r>
+        <w:rPr>
+          <w:rFonts w:ascii="IRANSans" w:hAnsi="IRANSans" w:cs="IRANSans"/>
+          <w:color w:val="000000" w:themeColor="text1"/>
+          <w:sz w:val="20"/>
+          <w:szCs w:val="20"/>
+        </w:rPr>
+        <w:t xml:space="preserve">        "telephone": "09191234533"</w:t>
+      </w:r>
+    </w:p>
+    <w:p>
+      <w:pPr>
+        <w:bidi w:val="0"/>
+        <w:ind w:left="785" w:hanging="360"/>
+        <w:jc w:val="left"/>
+        <w:rPr>
+          <w:rFonts w:ascii="IRANSans" w:hAnsi="IRANSans" w:cs="IRANSans"/>
+          <w:color w:val="000000" w:themeColor="text1"/>
+          <w:sz w:val="20"/>
+          <w:szCs w:val="20"/>
+        </w:rPr>
+      </w:pPr>
+      <w:r>
+        <w:rPr>
+          <w:rFonts w:ascii="IRANSans" w:hAnsi="IRANSans" w:cs="IRANSans"/>
+          <w:color w:val="000000" w:themeColor="text1"/>
+          <w:sz w:val="20"/>
+          <w:szCs w:val="20"/>
+        </w:rPr>
+        <w:t xml:space="preserve">    }</w:t>
+      </w:r>
+    </w:p>
+    <w:p>
+      <w:pPr>
+        <w:bidi w:val="0"/>
+        <w:ind w:left="785" w:hanging="360"/>
+        <w:jc w:val="left"/>
+        <w:rPr>
+          <w:rFonts w:ascii="IRANSans" w:hAnsi="IRANSans" w:cs="IRANSans"/>
+          <w:color w:val="000000" w:themeColor="text1"/>
+          <w:sz w:val="20"/>
+          <w:szCs w:val="20"/>
+        </w:rPr>
+      </w:pPr>
+      <w:r>
+        <w:rPr>
+          <w:rFonts w:ascii="IRANSans" w:hAnsi="IRANSans" w:cs="IRANSans"/>
+          <w:color w:val="000000" w:themeColor="text1"/>
+          <w:sz w:val="20"/>
+          <w:szCs w:val="20"/>
+        </w:rPr>
+        <w:t>READ</w:t>
+      </w:r>
+    </w:p>
+    <w:p>
+      <w:pPr>
+        <w:bidi w:val="0"/>
+        <w:ind w:left="1080" w:hanging="360"/>
+        <w:jc w:val="left"/>
+        <w:rPr>
+          <w:rFonts w:ascii="IRANSans" w:hAnsi="IRANSans" w:cs="IRANSans"/>
+          <w:color w:val="000000" w:themeColor="text1"/>
+          <w:sz w:val="20"/>
+          <w:szCs w:val="20"/>
+        </w:rPr>
+      </w:pPr>
+      <w:r>
+        <w:rPr>
+          <w:rFonts w:ascii="IRANSans" w:hAnsi="IRANSans" w:cs="IRANSans"/>
+          <w:color w:val="000000" w:themeColor="text1"/>
+          <w:sz w:val="20"/>
+          <w:szCs w:val="20"/>
+        </w:rPr>
+        <w:t xml:space="preserve">GET </w:t>
+      </w:r>
+      <w:r>
+        <w:rPr>
+          <w:rFonts w:ascii="IRANSans" w:hAnsi="IRANSans" w:cs="IRANSans"/>
+          <w:color w:val="000000" w:themeColor="text1"/>
+          <w:sz w:val="20"/>
+          <w:szCs w:val="20"/>
+        </w:rPr>
+        <w:t>localhost/</w:t>
+      </w:r>
+      <w:proofErr w:type="spellStart"/>
+      <w:r>
+        <w:rPr>
+          <w:rFonts w:ascii="IRANSans" w:hAnsi="IRANSans" w:cs="IRANSans"/>
+          <w:color w:val="000000" w:themeColor="text1"/>
+          <w:sz w:val="20"/>
+          <w:szCs w:val="20"/>
+        </w:rPr>
+        <w:t>api</w:t>
+      </w:r>
+      <w:proofErr w:type="spellEnd"/>
+      <w:r>
+        <w:rPr>
+          <w:rFonts w:ascii="IRANSans" w:hAnsi="IRANSans" w:cs="IRANSans"/>
+          <w:color w:val="000000" w:themeColor="text1"/>
+          <w:sz w:val="20"/>
+          <w:szCs w:val="20"/>
+        </w:rPr>
+        <w:t>/companies/</w:t>
+      </w:r>
+    </w:p>
+    <w:p>
+      <w:pPr>
+        <w:bidi w:val="0"/>
+        <w:ind w:left="1080" w:hanging="360"/>
+        <w:jc w:val="left"/>
+        <w:rPr>
+          <w:rFonts w:ascii="IRANSans" w:hAnsi="IRANSans" w:cs="IRANSans"/>
+          <w:color w:val="000000" w:themeColor="text1"/>
+          <w:sz w:val="20"/>
+          <w:szCs w:val="20"/>
+        </w:rPr>
+      </w:pPr>
+      <w:r>
+        <w:rPr>
+          <w:rFonts w:ascii="IRANSans" w:hAnsi="IRANSans" w:cs="IRANSans"/>
+          <w:color w:val="000000" w:themeColor="text1"/>
+          <w:sz w:val="20"/>
+          <w:szCs w:val="20"/>
+        </w:rPr>
+        <w:t xml:space="preserve">GET </w:t>
+      </w:r>
+      <w:r>
+        <w:rPr>
+          <w:rFonts w:ascii="IRANSans" w:hAnsi="IRANSans" w:cs="IRANSans"/>
+          <w:color w:val="000000" w:themeColor="text1"/>
+          <w:sz w:val="20"/>
+          <w:szCs w:val="20"/>
+        </w:rPr>
+        <w:t>localhost/</w:t>
+      </w:r>
+      <w:proofErr w:type="spellStart"/>
+      <w:r>
+        <w:rPr>
+          <w:rFonts w:ascii="IRANSans" w:hAnsi="IRANSans" w:cs="IRANSans"/>
+          <w:color w:val="000000" w:themeColor="text1"/>
+          <w:sz w:val="20"/>
+          <w:szCs w:val="20"/>
+        </w:rPr>
+        <w:t>api</w:t>
+      </w:r>
+      <w:proofErr w:type="spellEnd"/>
+      <w:r>
+        <w:rPr>
+          <w:rFonts w:ascii="IRANSans" w:hAnsi="IRANSans" w:cs="IRANSans"/>
+          <w:color w:val="000000" w:themeColor="text1"/>
+          <w:sz w:val="20"/>
+          <w:szCs w:val="20"/>
+        </w:rPr>
+        <w:t>/companies/6047319e41cf7f2bb42b2790/</w:t>
+      </w:r>
+    </w:p>
+    <w:p>
+      <w:pPr>
+        <w:bidi w:val="0"/>
+        <w:ind w:left="785" w:hanging="360"/>
+        <w:jc w:val="left"/>
+        <w:rPr>
+          <w:rFonts w:ascii="IRANSans" w:hAnsi="IRANSans" w:cs="IRANSans"/>
+          <w:color w:val="000000" w:themeColor="text1"/>
+          <w:sz w:val="20"/>
+          <w:szCs w:val="20"/>
+        </w:rPr>
+      </w:pPr>
+      <w:r>
+        <w:rPr>
+          <w:rFonts w:ascii="IRANSans" w:hAnsi="IRANSans" w:cs="IRANSans"/>
+          <w:color w:val="000000" w:themeColor="text1"/>
+          <w:sz w:val="20"/>
+          <w:szCs w:val="20"/>
+        </w:rPr>
+        <w:t>UPDATE</w:t>
+      </w:r>
+    </w:p>
+    <w:p>
+      <w:pPr>
+        <w:bidi w:val="0"/>
+        <w:ind w:left="785" w:hanging="65"/>
+        <w:jc w:val="left"/>
+        <w:rPr>
+          <w:rFonts w:ascii="IRANSans" w:hAnsi="IRANSans" w:cs="IRANSans"/>
+          <w:color w:val="000000" w:themeColor="text1"/>
+          <w:sz w:val="20"/>
+          <w:szCs w:val="20"/>
+        </w:rPr>
+      </w:pPr>
+      <w:r>
+        <w:rPr>
+          <w:rFonts w:ascii="IRANSans" w:hAnsi="IRANSans" w:cs="IRANSans"/>
+          <w:color w:val="000000" w:themeColor="text1"/>
+          <w:sz w:val="20"/>
+          <w:szCs w:val="20"/>
+        </w:rPr>
+        <w:t xml:space="preserve">PUT </w:t>
+      </w:r>
+      <w:r>
+        <w:rPr>
+          <w:rFonts w:ascii="IRANSans" w:hAnsi="IRANSans" w:cs="IRANSans"/>
+          <w:color w:val="000000" w:themeColor="text1"/>
+          <w:sz w:val="20"/>
+          <w:szCs w:val="20"/>
+        </w:rPr>
+        <w:t>localhost/</w:t>
+      </w:r>
+      <w:proofErr w:type="spellStart"/>
+      <w:r>
+        <w:rPr>
+          <w:rFonts w:ascii="IRANSans" w:hAnsi="IRANSans" w:cs="IRANSans"/>
+          <w:color w:val="000000" w:themeColor="text1"/>
+          <w:sz w:val="20"/>
+          <w:szCs w:val="20"/>
+        </w:rPr>
+        <w:t>api</w:t>
+      </w:r>
+      <w:proofErr w:type="spellEnd"/>
+      <w:r>
+        <w:rPr>
+          <w:rFonts w:ascii="IRANSans" w:hAnsi="IRANSans" w:cs="IRANSans"/>
+          <w:color w:val="000000" w:themeColor="text1"/>
+          <w:sz w:val="20"/>
+          <w:szCs w:val="20"/>
+        </w:rPr>
+        <w:t>/companies/6047319e41cf7f2bb42b2790/</w:t>
+      </w:r>
+    </w:p>
+    <w:p>
+      <w:pPr>
+        <w:bidi w:val="0"/>
+        <w:ind w:left="785" w:hanging="360"/>
+        <w:jc w:val="left"/>
+        <w:rPr>
+          <w:rFonts w:ascii="IRANSans" w:hAnsi="IRANSans" w:cs="IRANSans"/>
+          <w:color w:val="000000" w:themeColor="text1"/>
+          <w:sz w:val="20"/>
+          <w:szCs w:val="20"/>
+          <w:rtl/>
+        </w:rPr>
+      </w:pPr>
+      <w:r>
+        <w:rPr>
+          <w:rFonts w:ascii="IRANSans" w:hAnsi="IRANSans" w:cs="IRANSans"/>
+          <w:color w:val="000000" w:themeColor="text1"/>
+          <w:sz w:val="20"/>
+          <w:szCs w:val="20"/>
+        </w:rPr>
+        <w:tab/>
+      </w:r>
+      <w:r>
+        <w:rPr>
+          <w:rFonts w:ascii="IRANSans" w:hAnsi="IRANSans" w:cs="IRANSans"/>
+          <w:color w:val="000000" w:themeColor="text1"/>
+          <w:sz w:val="20"/>
+          <w:szCs w:val="20"/>
+        </w:rPr>
+        <w:t>{</w:t>
+      </w:r>
+    </w:p>
+    <w:p>
+      <w:pPr>
+        <w:bidi w:val="0"/>
+        <w:ind w:left="785" w:hanging="360"/>
+        <w:jc w:val="left"/>
+        <w:rPr>
+          <w:rFonts w:ascii="IRANSans" w:hAnsi="IRANSans" w:cs="IRANSans"/>
+          <w:color w:val="000000" w:themeColor="text1"/>
+          <w:sz w:val="20"/>
+          <w:szCs w:val="20"/>
+        </w:rPr>
+      </w:pPr>
+      <w:r>
+        <w:rPr>
+          <w:rFonts w:ascii="IRANSans" w:hAnsi="IRANSans" w:cs="IRANSans"/>
+          <w:color w:val="000000" w:themeColor="text1"/>
+          <w:sz w:val="20"/>
+          <w:szCs w:val="20"/>
+        </w:rPr>
+        <w:t xml:space="preserve">   "city": "</w:t>
+      </w:r>
+      <w:proofErr w:type="spellStart"/>
+      <w:r>
+        <w:rPr>
+          <w:rFonts w:ascii="IRANSans" w:hAnsi="IRANSans" w:cs="IRANSans"/>
+          <w:color w:val="000000" w:themeColor="text1"/>
+          <w:sz w:val="20"/>
+          <w:szCs w:val="20"/>
+        </w:rPr>
+        <w:t>tehran</w:t>
+      </w:r>
+      <w:proofErr w:type="spellEnd"/>
+      <w:r>
+        <w:rPr>
+          <w:rFonts w:ascii="IRANSans" w:hAnsi="IRANSans" w:cs="IRANSans"/>
+          <w:color w:val="000000" w:themeColor="text1"/>
+          <w:sz w:val="20"/>
+          <w:szCs w:val="20"/>
+        </w:rPr>
+        <w:t>"</w:t>
+      </w:r>
+    </w:p>
+    <w:p>
+      <w:pPr>
+        <w:bidi w:val="0"/>
+        <w:ind w:left="785" w:hanging="65"/>
+        <w:jc w:val="left"/>
+        <w:rPr>
+          <w:rFonts w:ascii="IRANSans" w:hAnsi="IRANSans" w:cs="IRANSans"/>
+          <w:color w:val="000000" w:themeColor="text1"/>
+          <w:sz w:val="20"/>
+          <w:szCs w:val="20"/>
+        </w:rPr>
+      </w:pPr>
+      <w:r>
+        <w:rPr>
+          <w:rFonts w:ascii="IRANSans" w:hAnsi="IRANSans" w:cs="IRANSans"/>
+          <w:color w:val="000000" w:themeColor="text1"/>
+          <w:sz w:val="20"/>
+          <w:szCs w:val="20"/>
+        </w:rPr>
+        <w:t>}</w:t>
+      </w:r>
+    </w:p>
+    <w:p>
+      <w:pPr>
+        <w:bidi w:val="0"/>
+        <w:jc w:val="left"/>
+        <w:rPr>
+          <w:rFonts w:ascii="IRANSans" w:hAnsi="IRANSans" w:cs="IRANSans"/>
+          <w:color w:val="000000" w:themeColor="text1"/>
+          <w:sz w:val="20"/>
+          <w:szCs w:val="20"/>
+        </w:rPr>
+      </w:pPr>
+      <w:r>
+        <w:rPr>
+          <w:rFonts w:ascii="IRANSans" w:hAnsi="IRANSans" w:cs="IRANSans"/>
+          <w:color w:val="000000" w:themeColor="text1"/>
+          <w:sz w:val="20"/>
+          <w:szCs w:val="20"/>
+        </w:rPr>
+        <w:t>DELETE</w:t>
+      </w:r>
+    </w:p>
+    <w:p>
+      <w:pPr>
+        <w:bidi w:val="0"/>
+        <w:ind w:firstLine="295"/>
+        <w:jc w:val="left"/>
+        <w:rPr>
+          <w:rFonts w:ascii="IRANSans" w:hAnsi="IRANSans" w:cs="IRANSans"/>
+          <w:color w:val="000000" w:themeColor="text1"/>
+          <w:sz w:val="20"/>
+          <w:szCs w:val="20"/>
+        </w:rPr>
+      </w:pPr>
+      <w:r>
+        <w:rPr>
+          <w:rFonts w:ascii="IRANSans" w:hAnsi="IRANSans" w:cs="IRANSans"/>
+          <w:color w:val="000000" w:themeColor="text1"/>
+          <w:sz w:val="20"/>
+          <w:szCs w:val="20"/>
+        </w:rPr>
+        <w:t>DELETE</w:t>
+      </w:r>
+      <w:r>
+        <w:rPr>
+          <w:rFonts w:ascii="IRANSans" w:hAnsi="IRANSans" w:cs="IRANSans"/>
+          <w:color w:val="000000" w:themeColor="text1"/>
+          <w:sz w:val="20"/>
+          <w:szCs w:val="20"/>
+        </w:rPr>
+        <w:t xml:space="preserve"> </w:t>
+      </w:r>
+      <w:r>
+        <w:rPr>
+          <w:rFonts w:ascii="IRANSans" w:hAnsi="IRANSans" w:cs="IRANSans"/>
+          <w:color w:val="000000" w:themeColor="text1"/>
+          <w:sz w:val="20"/>
+          <w:szCs w:val="20"/>
+        </w:rPr>
+        <w:t>localhost/</w:t>
+      </w:r>
+      <w:proofErr w:type="spellStart"/>
+      <w:r>
+        <w:rPr>
+          <w:rFonts w:ascii="IRANSans" w:hAnsi="IRANSans" w:cs="IRANSans"/>
+          <w:color w:val="000000" w:themeColor="text1"/>
+          <w:sz w:val="20"/>
+          <w:szCs w:val="20"/>
+        </w:rPr>
+        <w:t>api</w:t>
+      </w:r>
+      <w:proofErr w:type="spellEnd"/>
+      <w:r>
+        <w:rPr>
+          <w:rFonts w:ascii="IRANSans" w:hAnsi="IRANSans" w:cs="IRANSans"/>
+          <w:color w:val="000000" w:themeColor="text1"/>
+          <w:sz w:val="20"/>
+          <w:szCs w:val="20"/>
+        </w:rPr>
+        <w:t>/companies/604e0bcb1e1a232140edb564/</w:t>
+      </w:r>
+    </w:p>
+    <w:p>
+      <w:pPr>
+        <w:bidi w:val="0"/>
+        <w:ind w:left="785" w:hanging="360"/>
+        <w:jc w:val="left"/>
+        <w:rPr>
+          <w:rFonts w:ascii="IRANSans" w:hAnsi="IRANSans" w:cs="IRANSans"/>
+          <w:color w:val="000000" w:themeColor="text1"/>
+          <w:sz w:val="20"/>
+          <w:szCs w:val="20"/>
+        </w:rPr>
+      </w:pPr>
+    </w:p>
+    <w:p>
+      <w:pPr>
+        <w:jc w:val="right"/>
+        <w:rPr>
+          <w:rFonts w:ascii="IRANSans" w:hAnsi="IRANSans" w:cs="IRANSans"/>
+          <w:color w:val="000000" w:themeColor="text1"/>
+          <w:sz w:val="20"/>
+          <w:szCs w:val="20"/>
+        </w:rPr>
+      </w:pPr>
+      <w:r>
+        <w:rPr>
+          <w:rFonts w:ascii="IRANSans" w:hAnsi="IRANSans" w:cs="IRANSans"/>
+          <w:color w:val="000000" w:themeColor="text1"/>
+          <w:sz w:val="20"/>
+          <w:szCs w:val="20"/>
+        </w:rPr>
+        <w:br w:type="page"/>
+      </w:r>
+    </w:p>
+    <w:p>
+      <w:pPr>
+        <w:jc w:val="center"/>
+        <w:rPr>
+          <w:rFonts w:ascii="IRANSans" w:hAnsi="IRANSans" w:cs="IRANSans"/>
+          <w:b/>
+          <w:bCs/>
+          <w:color w:val="000000" w:themeColor="text1"/>
+          <w:sz w:val="20"/>
+          <w:szCs w:val="20"/>
+          <w:rtl/>
+        </w:rPr>
+      </w:pPr>
+      <w:r>
+        <w:rPr>
+          <w:rFonts w:ascii="IRANSans" w:hAnsi="IRANSans" w:cs="IRANSans"/>
+          <w:b/>
+          <w:bCs/>
+          <w:color w:val="000000" w:themeColor="text1"/>
+          <w:sz w:val="20"/>
+          <w:szCs w:val="20"/>
+        </w:rPr>
+        <w:lastRenderedPageBreak/>
+        <w:t>Employees CRUD</w:t>
+      </w:r>
+    </w:p>
+    <w:p>
+      <w:pPr>
+        <w:jc w:val="right"/>
+        <w:rPr>
+          <w:rFonts w:ascii="IRANSans" w:hAnsi="IRANSans" w:cs="IRANSans"/>
+          <w:color w:val="000000" w:themeColor="text1"/>
+          <w:sz w:val="20"/>
+          <w:szCs w:val="20"/>
+        </w:rPr>
+      </w:pPr>
+      <w:r>
+        <w:rPr>
+          <w:rFonts w:ascii="IRANSans" w:hAnsi="IRANSans" w:cs="IRANSans"/>
+          <w:color w:val="000000" w:themeColor="text1"/>
+          <w:sz w:val="20"/>
+          <w:szCs w:val="20"/>
+        </w:rPr>
+        <w:t>CREATE</w:t>
+      </w:r>
+    </w:p>
+    <w:p>
+      <w:pPr>
+        <w:bidi w:val="0"/>
+        <w:jc w:val="left"/>
+        <w:rPr>
+          <w:rFonts w:ascii="IRANSans" w:hAnsi="IRANSans" w:cs="IRANSans"/>
+          <w:color w:val="000000" w:themeColor="text1"/>
+          <w:sz w:val="20"/>
+          <w:szCs w:val="20"/>
+        </w:rPr>
+      </w:pPr>
+      <w:r>
+        <w:rPr>
+          <w:rFonts w:ascii="IRANSans" w:hAnsi="IRANSans" w:cs="IRANSans"/>
+          <w:color w:val="000000" w:themeColor="text1"/>
+          <w:sz w:val="20"/>
+          <w:szCs w:val="20"/>
+        </w:rPr>
+        <w:t xml:space="preserve">POST </w:t>
+      </w:r>
+      <w:r>
+        <w:rPr>
+          <w:rFonts w:ascii="IRANSans" w:hAnsi="IRANSans" w:cs="IRANSans"/>
+          <w:color w:val="000000" w:themeColor="text1"/>
+          <w:sz w:val="20"/>
+          <w:szCs w:val="20"/>
+        </w:rPr>
+        <w:t>localhost/</w:t>
+      </w:r>
+      <w:proofErr w:type="spellStart"/>
+      <w:r>
+        <w:rPr>
+          <w:rFonts w:ascii="IRANSans" w:hAnsi="IRANSans" w:cs="IRANSans"/>
+          <w:color w:val="000000" w:themeColor="text1"/>
+          <w:sz w:val="20"/>
+          <w:szCs w:val="20"/>
+        </w:rPr>
+        <w:t>api</w:t>
+      </w:r>
+      <w:proofErr w:type="spellEnd"/>
+      <w:r>
+        <w:rPr>
+          <w:rFonts w:ascii="IRANSans" w:hAnsi="IRANSans" w:cs="IRANSans"/>
+          <w:color w:val="000000" w:themeColor="text1"/>
+          <w:sz w:val="20"/>
+          <w:szCs w:val="20"/>
+        </w:rPr>
+        <w:t>/employees</w:t>
+      </w:r>
+    </w:p>
+    <w:p>
+      <w:pPr>
+        <w:bidi w:val="0"/>
+        <w:jc w:val="left"/>
+        <w:rPr>
+          <w:rFonts w:ascii="IRANSans" w:hAnsi="IRANSans" w:cs="IRANSans"/>
+          <w:color w:val="000000" w:themeColor="text1"/>
+          <w:sz w:val="20"/>
+          <w:szCs w:val="20"/>
+          <w:rtl/>
+        </w:rPr>
+      </w:pPr>
+      <w:r>
+        <w:rPr>
+          <w:rFonts w:ascii="IRANSans" w:hAnsi="IRANSans" w:cs="IRANSans"/>
+          <w:color w:val="000000" w:themeColor="text1"/>
+          <w:sz w:val="20"/>
+          <w:szCs w:val="20"/>
+        </w:rPr>
+        <w:t>{</w:t>
+      </w:r>
+    </w:p>
+    <w:p>
+      <w:pPr>
+        <w:bidi w:val="0"/>
+        <w:jc w:val="left"/>
+        <w:rPr>
+          <w:rFonts w:ascii="IRANSans" w:hAnsi="IRANSans" w:cs="IRANSans"/>
+          <w:color w:val="000000" w:themeColor="text1"/>
+          <w:sz w:val="20"/>
+          <w:szCs w:val="20"/>
+        </w:rPr>
+      </w:pPr>
+      <w:r>
+        <w:rPr>
+          <w:rFonts w:ascii="IRANSans" w:hAnsi="IRANSans" w:cs="IRANSans"/>
+          <w:color w:val="000000" w:themeColor="text1"/>
+          <w:sz w:val="20"/>
+          <w:szCs w:val="20"/>
+        </w:rPr>
+        <w:t xml:space="preserve">    "</w:t>
+      </w:r>
+      <w:proofErr w:type="spellStart"/>
+      <w:r>
+        <w:rPr>
+          <w:rFonts w:ascii="IRANSans" w:hAnsi="IRANSans" w:cs="IRANSans"/>
+          <w:color w:val="000000" w:themeColor="text1"/>
+          <w:sz w:val="20"/>
+          <w:szCs w:val="20"/>
+        </w:rPr>
+        <w:t>firstName</w:t>
+      </w:r>
+      <w:proofErr w:type="spellEnd"/>
+      <w:r>
+        <w:rPr>
+          <w:rFonts w:ascii="IRANSans" w:hAnsi="IRANSans" w:cs="IRANSans"/>
+          <w:color w:val="000000" w:themeColor="text1"/>
+          <w:sz w:val="20"/>
+          <w:szCs w:val="20"/>
+        </w:rPr>
+        <w:t>": "</w:t>
+      </w:r>
+      <w:proofErr w:type="spellStart"/>
+      <w:r>
+        <w:rPr>
+          <w:rFonts w:ascii="IRANSans" w:hAnsi="IRANSans" w:cs="IRANSans"/>
+          <w:color w:val="000000" w:themeColor="text1"/>
+          <w:sz w:val="20"/>
+          <w:szCs w:val="20"/>
+        </w:rPr>
+        <w:t>reza</w:t>
+      </w:r>
+      <w:proofErr w:type="spellEnd"/>
+      <w:r>
+        <w:rPr>
+          <w:rFonts w:ascii="IRANSans" w:hAnsi="IRANSans" w:cs="IRANSans"/>
+          <w:color w:val="000000" w:themeColor="text1"/>
+          <w:sz w:val="20"/>
+          <w:szCs w:val="20"/>
+        </w:rPr>
+        <w:t>",</w:t>
+      </w:r>
+    </w:p>
+    <w:p>
+      <w:pPr>
+        <w:bidi w:val="0"/>
+        <w:jc w:val="left"/>
+        <w:rPr>
+          <w:rFonts w:ascii="IRANSans" w:hAnsi="IRANSans" w:cs="IRANSans"/>
+          <w:color w:val="000000" w:themeColor="text1"/>
+          <w:sz w:val="20"/>
+          <w:szCs w:val="20"/>
+        </w:rPr>
+      </w:pPr>
+      <w:r>
+        <w:rPr>
+          <w:rFonts w:ascii="IRANSans" w:hAnsi="IRANSans" w:cs="IRANSans"/>
+          <w:color w:val="000000" w:themeColor="text1"/>
+          <w:sz w:val="20"/>
+          <w:szCs w:val="20"/>
+        </w:rPr>
+        <w:t xml:space="preserve">    "</w:t>
+      </w:r>
+      <w:proofErr w:type="spellStart"/>
+      <w:r>
+        <w:rPr>
+          <w:rFonts w:ascii="IRANSans" w:hAnsi="IRANSans" w:cs="IRANSans"/>
+          <w:color w:val="000000" w:themeColor="text1"/>
+          <w:sz w:val="20"/>
+          <w:szCs w:val="20"/>
+        </w:rPr>
+        <w:t>lastName</w:t>
+      </w:r>
+      <w:proofErr w:type="spellEnd"/>
+      <w:r>
+        <w:rPr>
+          <w:rFonts w:ascii="IRANSans" w:hAnsi="IRANSans" w:cs="IRANSans"/>
+          <w:color w:val="000000" w:themeColor="text1"/>
+          <w:sz w:val="20"/>
+          <w:szCs w:val="20"/>
+        </w:rPr>
+        <w:t>": "</w:t>
+      </w:r>
+      <w:proofErr w:type="spellStart"/>
+      <w:r>
+        <w:rPr>
+          <w:rFonts w:ascii="IRANSans" w:hAnsi="IRANSans" w:cs="IRANSans"/>
+          <w:color w:val="000000" w:themeColor="text1"/>
+          <w:sz w:val="20"/>
+          <w:szCs w:val="20"/>
+        </w:rPr>
+        <w:t>mahmoudi</w:t>
+      </w:r>
+      <w:proofErr w:type="spellEnd"/>
+      <w:r>
+        <w:rPr>
+          <w:rFonts w:ascii="IRANSans" w:hAnsi="IRANSans" w:cs="IRANSans"/>
+          <w:color w:val="000000" w:themeColor="text1"/>
+          <w:sz w:val="20"/>
+          <w:szCs w:val="20"/>
+        </w:rPr>
+        <w:t>",</w:t>
+      </w:r>
+    </w:p>
+    <w:p>
+      <w:pPr>
+        <w:bidi w:val="0"/>
+        <w:jc w:val="left"/>
+        <w:rPr>
+          <w:rFonts w:ascii="IRANSans" w:hAnsi="IRANSans" w:cs="IRANSans"/>
+          <w:color w:val="000000" w:themeColor="text1"/>
+          <w:sz w:val="20"/>
+          <w:szCs w:val="20"/>
+        </w:rPr>
+      </w:pPr>
+      <w:r>
+        <w:rPr>
+          <w:rFonts w:ascii="IRANSans" w:hAnsi="IRANSans" w:cs="IRANSans"/>
+          <w:color w:val="000000" w:themeColor="text1"/>
+          <w:sz w:val="20"/>
+          <w:szCs w:val="20"/>
+        </w:rPr>
+        <w:t xml:space="preserve">    "id": "21",</w:t>
+      </w:r>
+    </w:p>
+    <w:p>
+      <w:pPr>
+        <w:bidi w:val="0"/>
+        <w:jc w:val="left"/>
+        <w:rPr>
+          <w:rFonts w:ascii="IRANSans" w:hAnsi="IRANSans" w:cs="IRANSans"/>
+          <w:color w:val="000000" w:themeColor="text1"/>
+          <w:sz w:val="20"/>
+          <w:szCs w:val="20"/>
+        </w:rPr>
+      </w:pPr>
+      <w:r>
+        <w:rPr>
+          <w:rFonts w:ascii="IRANSans" w:hAnsi="IRANSans" w:cs="IRANSans"/>
+          <w:color w:val="000000" w:themeColor="text1"/>
+          <w:sz w:val="20"/>
+          <w:szCs w:val="20"/>
+        </w:rPr>
+        <w:t xml:space="preserve">    "gender": "male",</w:t>
+      </w:r>
+    </w:p>
+    <w:p>
+      <w:pPr>
+        <w:bidi w:val="0"/>
+        <w:jc w:val="left"/>
+        <w:rPr>
+          <w:rFonts w:ascii="IRANSans" w:hAnsi="IRANSans" w:cs="IRANSans"/>
+          <w:color w:val="000000" w:themeColor="text1"/>
+          <w:sz w:val="20"/>
+          <w:szCs w:val="20"/>
+        </w:rPr>
+      </w:pPr>
+      <w:r>
+        <w:rPr>
+          <w:rFonts w:ascii="IRANSans" w:hAnsi="IRANSans" w:cs="IRANSans"/>
+          <w:color w:val="000000" w:themeColor="text1"/>
+          <w:sz w:val="20"/>
+          <w:szCs w:val="20"/>
+        </w:rPr>
+        <w:t xml:space="preserve">    "manager": false,</w:t>
+      </w:r>
+    </w:p>
+    <w:p>
+      <w:pPr>
+        <w:bidi w:val="0"/>
+        <w:jc w:val="left"/>
+        <w:rPr>
+          <w:rFonts w:ascii="IRANSans" w:hAnsi="IRANSans" w:cs="IRANSans"/>
+          <w:color w:val="000000" w:themeColor="text1"/>
+          <w:sz w:val="20"/>
+          <w:szCs w:val="20"/>
+        </w:rPr>
+      </w:pPr>
+      <w:r>
+        <w:rPr>
+          <w:rFonts w:ascii="IRANSans" w:hAnsi="IRANSans" w:cs="IRANSans"/>
+          <w:color w:val="000000" w:themeColor="text1"/>
+          <w:sz w:val="20"/>
+          <w:szCs w:val="20"/>
+        </w:rPr>
+        <w:t xml:space="preserve">    "birthday": "1993-03-02",</w:t>
+      </w:r>
+    </w:p>
+    <w:p>
+      <w:pPr>
+        <w:bidi w:val="0"/>
+        <w:jc w:val="left"/>
+        <w:rPr>
+          <w:rFonts w:ascii="IRANSans" w:hAnsi="IRANSans" w:cs="IRANSans"/>
+          <w:color w:val="000000" w:themeColor="text1"/>
+          <w:sz w:val="20"/>
+          <w:szCs w:val="20"/>
+        </w:rPr>
+      </w:pPr>
+      <w:r>
+        <w:rPr>
+          <w:rFonts w:ascii="IRANSans" w:hAnsi="IRANSans" w:cs="IRANSans"/>
+          <w:color w:val="000000" w:themeColor="text1"/>
+          <w:sz w:val="20"/>
+          <w:szCs w:val="20"/>
+        </w:rPr>
+        <w:t xml:space="preserve">    "company": "604e170c1e1a232140edb567"</w:t>
+      </w:r>
+    </w:p>
+    <w:p>
+      <w:pPr>
+        <w:bidi w:val="0"/>
+        <w:jc w:val="left"/>
+        <w:rPr>
+          <w:rFonts w:ascii="IRANSans" w:hAnsi="IRANSans" w:cs="IRANSans"/>
+          <w:color w:val="000000" w:themeColor="text1"/>
+          <w:sz w:val="20"/>
+          <w:szCs w:val="20"/>
+        </w:rPr>
+      </w:pPr>
+      <w:r>
+        <w:rPr>
+          <w:rFonts w:ascii="IRANSans" w:hAnsi="IRANSans" w:cs="IRANSans"/>
+          <w:color w:val="000000" w:themeColor="text1"/>
+          <w:sz w:val="20"/>
+          <w:szCs w:val="20"/>
+        </w:rPr>
+        <w:t>}</w:t>
+      </w:r>
+    </w:p>
+    <w:p>
+      <w:pPr>
+        <w:bidi w:val="0"/>
+        <w:jc w:val="left"/>
+        <w:rPr>
+          <w:rFonts w:ascii="IRANSans" w:hAnsi="IRANSans" w:cs="IRANSans"/>
+          <w:color w:val="000000" w:themeColor="text1"/>
+          <w:sz w:val="20"/>
+          <w:szCs w:val="20"/>
+        </w:rPr>
+      </w:pPr>
+    </w:p>
+    <w:p>
+      <w:pPr>
+        <w:bidi w:val="0"/>
+        <w:ind w:left="0"/>
+        <w:jc w:val="left"/>
+        <w:rPr>
+          <w:rFonts w:ascii="IRANSans" w:hAnsi="IRANSans" w:cs="IRANSans"/>
+          <w:color w:val="000000" w:themeColor="text1"/>
+          <w:sz w:val="20"/>
+          <w:szCs w:val="20"/>
+        </w:rPr>
+      </w:pPr>
+      <w:r>
+        <w:rPr>
+          <w:rFonts w:ascii="IRANSans" w:hAnsi="IRANSans" w:cs="IRANSans"/>
+          <w:color w:val="000000" w:themeColor="text1"/>
+          <w:sz w:val="20"/>
+          <w:szCs w:val="20"/>
+        </w:rPr>
+        <w:t>READ</w:t>
+      </w:r>
+    </w:p>
+    <w:p>
+      <w:pPr>
+        <w:bidi w:val="0"/>
+        <w:ind w:left="0" w:firstLine="425"/>
+        <w:jc w:val="left"/>
+        <w:rPr>
+          <w:rFonts w:ascii="IRANSans" w:hAnsi="IRANSans" w:cs="IRANSans"/>
+          <w:color w:val="000000" w:themeColor="text1"/>
+          <w:sz w:val="20"/>
+          <w:szCs w:val="20"/>
+        </w:rPr>
+      </w:pPr>
+      <w:r>
+        <w:rPr>
+          <w:rFonts w:ascii="IRANSans" w:hAnsi="IRANSans" w:cs="IRANSans"/>
+          <w:color w:val="000000" w:themeColor="text1"/>
+          <w:sz w:val="20"/>
+          <w:szCs w:val="20"/>
+        </w:rPr>
+        <w:t xml:space="preserve">GET </w:t>
+      </w:r>
+      <w:r>
+        <w:rPr>
+          <w:rFonts w:ascii="IRANSans" w:hAnsi="IRANSans" w:cs="IRANSans"/>
+          <w:color w:val="000000" w:themeColor="text1"/>
+          <w:sz w:val="20"/>
+          <w:szCs w:val="20"/>
+        </w:rPr>
+        <w:t>localhost/</w:t>
+      </w:r>
+      <w:proofErr w:type="spellStart"/>
+      <w:r>
+        <w:rPr>
+          <w:rFonts w:ascii="IRANSans" w:hAnsi="IRANSans" w:cs="IRANSans"/>
+          <w:color w:val="000000" w:themeColor="text1"/>
+          <w:sz w:val="20"/>
+          <w:szCs w:val="20"/>
+        </w:rPr>
+        <w:t>api</w:t>
+      </w:r>
+      <w:proofErr w:type="spellEnd"/>
+      <w:r>
+        <w:rPr>
+          <w:rFonts w:ascii="IRANSans" w:hAnsi="IRANSans" w:cs="IRANSans"/>
+          <w:color w:val="000000" w:themeColor="text1"/>
+          <w:sz w:val="20"/>
+          <w:szCs w:val="20"/>
+        </w:rPr>
+        <w:t>/employees/</w:t>
+      </w:r>
+    </w:p>
+    <w:p>
+      <w:pPr>
+        <w:bidi w:val="0"/>
+        <w:ind w:left="0" w:firstLine="425"/>
+        <w:jc w:val="left"/>
+        <w:rPr>
+          <w:rFonts w:ascii="IRANSans" w:hAnsi="IRANSans" w:cs="IRANSans"/>
+          <w:color w:val="000000" w:themeColor="text1"/>
+          <w:sz w:val="20"/>
+          <w:szCs w:val="20"/>
+        </w:rPr>
+      </w:pPr>
+      <w:r>
+        <w:rPr>
+          <w:rFonts w:ascii="IRANSans" w:hAnsi="IRANSans" w:cs="IRANSans"/>
+          <w:color w:val="000000" w:themeColor="text1"/>
+          <w:sz w:val="20"/>
+          <w:szCs w:val="20"/>
+        </w:rPr>
+        <w:t xml:space="preserve">GET </w:t>
+      </w:r>
+      <w:r>
+        <w:rPr>
+          <w:rFonts w:ascii="IRANSans" w:hAnsi="IRANSans" w:cs="IRANSans"/>
+          <w:color w:val="000000" w:themeColor="text1"/>
+          <w:sz w:val="20"/>
+          <w:szCs w:val="20"/>
+        </w:rPr>
+        <w:t>localhost/</w:t>
+      </w:r>
+      <w:proofErr w:type="spellStart"/>
+      <w:r>
+        <w:rPr>
+          <w:rFonts w:ascii="IRANSans" w:hAnsi="IRANSans" w:cs="IRANSans"/>
+          <w:color w:val="000000" w:themeColor="text1"/>
+          <w:sz w:val="20"/>
+          <w:szCs w:val="20"/>
+        </w:rPr>
+        <w:t>api</w:t>
+      </w:r>
+      <w:proofErr w:type="spellEnd"/>
+      <w:r>
+        <w:rPr>
+          <w:rFonts w:ascii="IRANSans" w:hAnsi="IRANSans" w:cs="IRANSans"/>
+          <w:color w:val="000000" w:themeColor="text1"/>
+          <w:sz w:val="20"/>
+          <w:szCs w:val="20"/>
+        </w:rPr>
+        <w:t>/employees/60476ddeb6161d135408d9b1/</w:t>
+      </w:r>
+    </w:p>
+    <w:p>
+      <w:pPr>
+        <w:bidi w:val="0"/>
+        <w:ind w:left="0" w:firstLine="425"/>
+        <w:jc w:val="left"/>
+        <w:rPr>
+          <w:rFonts w:ascii="IRANSans" w:hAnsi="IRANSans" w:cs="IRANSans"/>
+          <w:color w:val="000000" w:themeColor="text1"/>
+          <w:sz w:val="20"/>
+          <w:szCs w:val="20"/>
+        </w:rPr>
+      </w:pPr>
+    </w:p>
+    <w:p>
+      <w:pPr>
+        <w:bidi w:val="0"/>
+        <w:ind w:left="0"/>
+        <w:jc w:val="left"/>
+        <w:rPr>
+          <w:rFonts w:ascii="IRANSans" w:hAnsi="IRANSans" w:cs="IRANSans"/>
+          <w:color w:val="000000" w:themeColor="text1"/>
+          <w:sz w:val="20"/>
+          <w:szCs w:val="20"/>
+        </w:rPr>
+      </w:pPr>
+      <w:r>
+        <w:rPr>
+          <w:rFonts w:ascii="IRANSans" w:hAnsi="IRANSans" w:cs="IRANSans"/>
+          <w:color w:val="000000" w:themeColor="text1"/>
+          <w:sz w:val="20"/>
+          <w:szCs w:val="20"/>
+        </w:rPr>
+        <w:t>UPDATE</w:t>
+      </w:r>
+    </w:p>
+    <w:p>
+      <w:pPr>
+        <w:bidi w:val="0"/>
+        <w:ind w:left="0" w:firstLine="720"/>
+        <w:jc w:val="left"/>
+        <w:rPr>
+          <w:rFonts w:ascii="IRANSans" w:hAnsi="IRANSans" w:cs="IRANSans"/>
+          <w:color w:val="000000" w:themeColor="text1"/>
+          <w:sz w:val="20"/>
+          <w:szCs w:val="20"/>
+        </w:rPr>
+      </w:pPr>
+      <w:r>
+        <w:rPr>
+          <w:rFonts w:ascii="IRANSans" w:hAnsi="IRANSans" w:cs="IRANSans"/>
+          <w:color w:val="000000" w:themeColor="text1"/>
+          <w:sz w:val="20"/>
+          <w:szCs w:val="20"/>
+        </w:rPr>
+        <w:t>PUT</w:t>
+      </w:r>
+      <w:r>
+        <w:rPr>
+          <w:rFonts w:ascii="IRANSans" w:hAnsi="IRANSans" w:cs="IRANSans"/>
+          <w:color w:val="000000" w:themeColor="text1"/>
+          <w:sz w:val="20"/>
+          <w:szCs w:val="20"/>
+        </w:rPr>
+        <w:t xml:space="preserve"> </w:t>
+      </w:r>
+      <w:r>
+        <w:rPr>
+          <w:rFonts w:ascii="IRANSans" w:hAnsi="IRANSans" w:cs="IRANSans"/>
+          <w:color w:val="000000" w:themeColor="text1"/>
+          <w:sz w:val="20"/>
+          <w:szCs w:val="20"/>
+        </w:rPr>
+        <w:t>localhost/</w:t>
+      </w:r>
+      <w:proofErr w:type="spellStart"/>
+      <w:r>
+        <w:rPr>
+          <w:rFonts w:ascii="IRANSans" w:hAnsi="IRANSans" w:cs="IRANSans"/>
+          <w:color w:val="000000" w:themeColor="text1"/>
+          <w:sz w:val="20"/>
+          <w:szCs w:val="20"/>
+        </w:rPr>
+        <w:t>api</w:t>
+      </w:r>
+      <w:proofErr w:type="spellEnd"/>
+      <w:r>
+        <w:rPr>
+          <w:rFonts w:ascii="IRANSans" w:hAnsi="IRANSans" w:cs="IRANSans"/>
+          <w:color w:val="000000" w:themeColor="text1"/>
+          <w:sz w:val="20"/>
+          <w:szCs w:val="20"/>
+        </w:rPr>
+        <w:t>/employees/60476ddeb6161d135408d9b6/</w:t>
+      </w:r>
+    </w:p>
+    <w:p>
+      <w:pPr>
+        <w:bidi w:val="0"/>
+        <w:ind w:left="0" w:firstLine="720"/>
+        <w:jc w:val="left"/>
+        <w:rPr>
+          <w:rFonts w:ascii="IRANSans" w:hAnsi="IRANSans" w:cs="IRANSans"/>
+          <w:color w:val="000000" w:themeColor="text1"/>
+          <w:sz w:val="20"/>
+          <w:szCs w:val="20"/>
+        </w:rPr>
+      </w:pPr>
+    </w:p>
+    <w:p>
+      <w:pPr>
+        <w:bidi w:val="0"/>
+        <w:ind w:left="0"/>
+        <w:jc w:val="left"/>
+        <w:rPr>
+          <w:rFonts w:ascii="IRANSans" w:hAnsi="IRANSans" w:cs="IRANSans"/>
+          <w:color w:val="000000" w:themeColor="text1"/>
+          <w:sz w:val="20"/>
+          <w:szCs w:val="20"/>
+        </w:rPr>
+      </w:pPr>
+      <w:r>
+        <w:rPr>
+          <w:rFonts w:ascii="IRANSans" w:hAnsi="IRANSans" w:cs="IRANSans"/>
+          <w:color w:val="000000" w:themeColor="text1"/>
+          <w:sz w:val="20"/>
+          <w:szCs w:val="20"/>
+        </w:rPr>
+        <w:t>DELETE</w:t>
+      </w:r>
+      <w:r>
+        <w:rPr>
+          <w:rFonts w:ascii="IRANSans" w:hAnsi="IRANSans" w:cs="IRANSans"/>
+          <w:color w:val="000000" w:themeColor="text1"/>
+          <w:sz w:val="20"/>
+          <w:szCs w:val="20"/>
+        </w:rPr>
+        <w:tab/>
+      </w:r>
+    </w:p>
+    <w:p>
+      <w:pPr>
+        <w:bidi w:val="0"/>
+        <w:ind w:left="0" w:firstLine="425"/>
+        <w:jc w:val="left"/>
+        <w:rPr>
+          <w:rFonts w:ascii="IRANSans" w:hAnsi="IRANSans" w:cs="IRANSans"/>
+          <w:color w:val="000000" w:themeColor="text1"/>
+          <w:sz w:val="20"/>
+          <w:szCs w:val="20"/>
+        </w:rPr>
+      </w:pPr>
+      <w:r>
+        <w:rPr>
+          <w:rFonts w:ascii="IRANSans" w:hAnsi="IRANSans" w:cs="IRANSans"/>
+          <w:color w:val="000000" w:themeColor="text1"/>
+          <w:sz w:val="20"/>
+          <w:szCs w:val="20"/>
+        </w:rPr>
+        <w:t xml:space="preserve">DELETE </w:t>
+      </w:r>
+      <w:r>
+        <w:rPr>
+          <w:rFonts w:ascii="IRANSans" w:hAnsi="IRANSans" w:cs="IRANSans"/>
+          <w:color w:val="000000" w:themeColor="text1"/>
+          <w:sz w:val="20"/>
+          <w:szCs w:val="20"/>
+        </w:rPr>
+        <w:t>localhost/</w:t>
+      </w:r>
+      <w:proofErr w:type="spellStart"/>
+      <w:r>
+        <w:rPr>
+          <w:rFonts w:ascii="IRANSans" w:hAnsi="IRANSans" w:cs="IRANSans"/>
+          <w:color w:val="000000" w:themeColor="text1"/>
+          <w:sz w:val="20"/>
+          <w:szCs w:val="20"/>
+        </w:rPr>
+        <w:t>api</w:t>
+      </w:r>
+      <w:proofErr w:type="spellEnd"/>
+      <w:r>
+        <w:rPr>
+          <w:rFonts w:ascii="IRANSans" w:hAnsi="IRANSans" w:cs="IRANSans"/>
+          <w:color w:val="000000" w:themeColor="text1"/>
+          <w:sz w:val="20"/>
+          <w:szCs w:val="20"/>
+        </w:rPr>
+        <w:t>/employees/604e17301e1a232140edb568/</w:t>
+      </w:r>
+    </w:p>
+    <w:p>
+      <w:pPr>
+        <w:bidi w:val="0"/>
+        <w:ind w:left="0" w:firstLine="425"/>
+        <w:jc w:val="left"/>
+        <w:rPr>
+          <w:rFonts w:ascii="IRANSans" w:hAnsi="IRANSans" w:cs="IRANSans"/>
+          <w:color w:val="000000" w:themeColor="text1"/>
+          <w:sz w:val="20"/>
+          <w:szCs w:val="20"/>
+        </w:rPr>
+      </w:pPr>
+      <w:r>
+        <w:rPr>
+          <w:rFonts w:ascii="IRANSans" w:hAnsi="IRANSans" w:cs="IRANSans"/>
+          <w:color w:val="000000" w:themeColor="text1"/>
+          <w:sz w:val="20"/>
+          <w:szCs w:val="20"/>
+        </w:rPr>
+        <w:tab/>
+      </w:r>
+    </w:p>
+    <w:p>
+      <w:pPr>
+        <w:jc w:val="center"/>
+        <w:rPr>
+          <w:rFonts w:ascii="IRANSans" w:hAnsi="IRANSans" w:cs="IRANSans"/>
+          <w:b/>
+          <w:bCs/>
+          <w:color w:val="000000" w:themeColor="text1"/>
+          <w:sz w:val="20"/>
+          <w:szCs w:val="20"/>
+        </w:rPr>
+      </w:pPr>
+      <w:r>
+        <w:rPr>
+          <w:rFonts w:ascii="IRANSans" w:hAnsi="IRANSans" w:cs="IRANSans"/>
+          <w:color w:val="000000" w:themeColor="text1"/>
+          <w:sz w:val="20"/>
+          <w:szCs w:val="20"/>
+          <w:rtl/>
+        </w:rPr>
+        <w:br w:type="page"/>
+      </w:r>
+      <w:r>
+        <w:rPr>
+          <w:rFonts w:ascii="IRANSans" w:hAnsi="IRANSans" w:cs="IRANSans"/>
+          <w:b/>
+          <w:bCs/>
+          <w:color w:val="000000" w:themeColor="text1"/>
+          <w:sz w:val="20"/>
+          <w:szCs w:val="20"/>
+        </w:rPr>
+        <w:lastRenderedPageBreak/>
+        <w:t>SPECIFIC QUERIES</w:t>
+      </w:r>
+    </w:p>
+    <w:p>
+      <w:pPr>
+        <w:rPr>
+          <w:rFonts w:ascii="IRANSans" w:hAnsi="IRANSans" w:cs="IRANSans"/>
+          <w:color w:val="000000" w:themeColor="text1"/>
+          <w:sz w:val="20"/>
+          <w:szCs w:val="20"/>
+          <w:rtl/>
+        </w:rPr>
+      </w:pPr>
+    </w:p>
     <w:p>
       <w:pPr>
         <w:pStyle w:val="ListParagraph"/>
@@ -13,14 +1558,18 @@
         <w:jc w:val="left"/>
         <w:rPr>
           <w:rFonts w:ascii="IRANSans" w:hAnsi="IRANSans" w:cs="IRANSans"/>
-          <w:color w:val="505050"/>
-          <w:shd w:val="clear" w:color="auto" w:fill="FFFFFF"/>
-        </w:rPr>
-      </w:pPr>
-      <w:r>
-        <w:rPr>
-          <w:rFonts w:ascii="IRANSans" w:hAnsi="IRANSans" w:cs="IRANSans"/>
-          <w:color w:val="505050"/>
+          <w:color w:val="000000" w:themeColor="text1"/>
+          <w:sz w:val="20"/>
+          <w:szCs w:val="20"/>
+          <w:shd w:val="clear" w:color="auto" w:fill="FFFFFF"/>
+        </w:rPr>
+      </w:pPr>
+      <w:r>
+        <w:rPr>
+          <w:rFonts w:ascii="IRANSans" w:hAnsi="IRANSans" w:cs="IRANSans"/>
+          <w:color w:val="000000" w:themeColor="text1"/>
+          <w:sz w:val="20"/>
+          <w:szCs w:val="20"/>
           <w:shd w:val="clear" w:color="auto" w:fill="FFFFFF"/>
         </w:rPr>
         <w:t xml:space="preserve">Getting all employees of a specific company </w:t>
@@ -33,44 +1582,89 @@
         <w:jc w:val="left"/>
         <w:rPr>
           <w:rFonts w:ascii="IRANSans" w:hAnsi="IRANSans" w:cs="IRANSans"/>
-          <w:color w:val="505050"/>
-          <w:shd w:val="clear" w:color="auto" w:fill="FFFFFF"/>
-        </w:rPr>
-      </w:pPr>
-      <w:r>
-        <w:rPr>
-          <w:rFonts w:ascii="IRANSans" w:hAnsi="IRANSans" w:cs="IRANSans"/>
-          <w:color w:val="505050"/>
-          <w:shd w:val="clear" w:color="auto" w:fill="FFFFFF"/>
-        </w:rPr>
-        <w:t>localhost/employee/</w:t>
+          <w:color w:val="000000" w:themeColor="text1"/>
+          <w:sz w:val="20"/>
+          <w:szCs w:val="20"/>
+          <w:shd w:val="clear" w:color="auto" w:fill="FFFFFF"/>
+        </w:rPr>
+      </w:pPr>
+      <w:r>
+        <w:rPr>
+          <w:rFonts w:ascii="IRANSans" w:hAnsi="IRANSans" w:cs="IRANSans"/>
+          <w:color w:val="000000" w:themeColor="text1"/>
+          <w:sz w:val="20"/>
+          <w:szCs w:val="20"/>
+          <w:shd w:val="clear" w:color="auto" w:fill="FFFFFF"/>
+        </w:rPr>
+        <w:t xml:space="preserve">GET </w:t>
+      </w:r>
+      <w:r>
+        <w:rPr>
+          <w:rFonts w:ascii="IRANSans" w:hAnsi="IRANSans" w:cs="IRANSans"/>
+          <w:color w:val="000000" w:themeColor="text1"/>
+          <w:sz w:val="20"/>
+          <w:szCs w:val="20"/>
+          <w:shd w:val="clear" w:color="auto" w:fill="FFFFFF"/>
+        </w:rPr>
+        <w:t>localhost/</w:t>
       </w:r>
       <w:proofErr w:type="spellStart"/>
       <w:r>
         <w:rPr>
           <w:rFonts w:ascii="IRANSans" w:hAnsi="IRANSans" w:cs="IRANSans"/>
-          <w:color w:val="505050"/>
-          <w:shd w:val="clear" w:color="auto" w:fill="FFFFFF"/>
-        </w:rPr>
-        <w:t>getAll?company</w:t>
+          <w:color w:val="000000" w:themeColor="text1"/>
+          <w:sz w:val="20"/>
+          <w:szCs w:val="20"/>
+          <w:shd w:val="clear" w:color="auto" w:fill="FFFFFF"/>
+        </w:rPr>
+        <w:t>api</w:t>
       </w:r>
       <w:proofErr w:type="spellEnd"/>
       <w:r>
         <w:rPr>
           <w:rFonts w:ascii="IRANSans" w:hAnsi="IRANSans" w:cs="IRANSans"/>
-          <w:color w:val="505050"/>
-          <w:shd w:val="clear" w:color="auto" w:fill="FFFFFF"/>
-        </w:rPr>
-        <w:t>=</w:t>
-      </w:r>
-      <w:r>
-        <w:rPr>
-          <w:rFonts w:ascii="IRANSans" w:hAnsi="IRANSans" w:cs="IRANSans"/>
-          <w:color w:val="505050"/>
-          <w:shd w:val="clear" w:color="auto" w:fill="FFFFFF"/>
-        </w:rPr>
-        <w:t>&lt;company-name&gt;</w:t>
-      </w:r>
+          <w:color w:val="000000" w:themeColor="text1"/>
+          <w:sz w:val="20"/>
+          <w:szCs w:val="20"/>
+          <w:shd w:val="clear" w:color="auto" w:fill="FFFFFF"/>
+        </w:rPr>
+        <w:t>/companies/</w:t>
+      </w:r>
+      <w:proofErr w:type="spellStart"/>
+      <w:r>
+        <w:rPr>
+          <w:rFonts w:ascii="IRANSans" w:hAnsi="IRANSans" w:cs="IRANSans"/>
+          <w:color w:val="000000" w:themeColor="text1"/>
+          <w:sz w:val="20"/>
+          <w:szCs w:val="20"/>
+          <w:shd w:val="clear" w:color="auto" w:fill="FFFFFF"/>
+        </w:rPr>
+        <w:t>rastad</w:t>
+      </w:r>
+      <w:proofErr w:type="spellEnd"/>
+      <w:r>
+        <w:rPr>
+          <w:rFonts w:ascii="IRANSans" w:hAnsi="IRANSans" w:cs="IRANSans"/>
+          <w:color w:val="000000" w:themeColor="text1"/>
+          <w:sz w:val="20"/>
+          <w:szCs w:val="20"/>
+          <w:shd w:val="clear" w:color="auto" w:fill="FFFFFF"/>
+        </w:rPr>
+        <w:t>/employees/</w:t>
+      </w:r>
+    </w:p>
+    <w:p>
+      <w:pPr>
+        <w:bidi w:val="0"/>
+        <w:ind w:firstLine="295"/>
+        <w:jc w:val="left"/>
+        <w:rPr>
+          <w:rFonts w:ascii="IRANSans" w:hAnsi="IRANSans" w:cs="IRANSans"/>
+          <w:color w:val="000000" w:themeColor="text1"/>
+          <w:sz w:val="20"/>
+          <w:szCs w:val="20"/>
+        </w:rPr>
+      </w:pPr>
     </w:p>
     <w:p>
       <w:pPr>
@@ -82,12 +1676,404 @@
         <w:bidi w:val="0"/>
         <w:jc w:val="left"/>
         <w:rPr>
-          <w:rFonts w:ascii="Segoe MDL2 Assets" w:hAnsi="Segoe MDL2 Assets" w:cs="IRANSans"/>
-        </w:rPr>
-      </w:pPr>
-      <w:r>
-        <w:rPr>
-          <w:rFonts w:ascii="Calibri" w:hAnsi="Calibri" w:cs="Calibri"/>
+          <w:rFonts w:ascii="IRANSans" w:hAnsi="IRANSans" w:cs="IRANSans"/>
+          <w:color w:val="000000" w:themeColor="text1"/>
+          <w:sz w:val="20"/>
+          <w:szCs w:val="20"/>
+        </w:rPr>
+      </w:pPr>
+      <w:r>
+        <w:rPr>
+          <w:rFonts w:ascii="IRANSans" w:hAnsi="IRANSans" w:cs="IRANSans"/>
+          <w:color w:val="000000" w:themeColor="text1"/>
+          <w:sz w:val="20"/>
+          <w:szCs w:val="20"/>
+        </w:rPr>
+        <w:t>Company's registration less than a year</w:t>
+      </w:r>
+    </w:p>
+    <w:p>
+      <w:pPr>
+        <w:bidi w:val="0"/>
+        <w:ind w:left="785"/>
+        <w:jc w:val="left"/>
+        <w:rPr>
+          <w:rFonts w:ascii="IRANSans" w:hAnsi="IRANSans" w:cs="IRANSans"/>
+          <w:color w:val="000000" w:themeColor="text1"/>
+          <w:sz w:val="20"/>
+          <w:szCs w:val="20"/>
+        </w:rPr>
+      </w:pPr>
+      <w:r>
+        <w:rPr>
+          <w:rFonts w:ascii="IRANSans" w:hAnsi="IRANSans" w:cs="IRANSans"/>
+          <w:color w:val="000000" w:themeColor="text1"/>
+          <w:sz w:val="20"/>
+          <w:szCs w:val="20"/>
+        </w:rPr>
+        <w:t xml:space="preserve">GET </w:t>
+      </w:r>
+      <w:hyperlink r:id="rId5" w:history="1">
+        <w:r>
+          <w:rPr>
+            <w:rStyle w:val="Hyperlink"/>
+            <w:rFonts w:ascii="IRANSans" w:hAnsi="IRANSans" w:cs="IRANSans"/>
+            <w:sz w:val="20"/>
+            <w:szCs w:val="20"/>
+          </w:rPr>
+          <w:t>loc</w:t>
+        </w:r>
+        <w:r>
+          <w:rPr>
+            <w:rStyle w:val="Hyperlink"/>
+            <w:rFonts w:ascii="IRANSans" w:hAnsi="IRANSans" w:cs="IRANSans"/>
+            <w:sz w:val="20"/>
+            <w:szCs w:val="20"/>
+          </w:rPr>
+          <w:t>a</w:t>
+        </w:r>
+        <w:r>
+          <w:rPr>
+            <w:rStyle w:val="Hyperlink"/>
+            <w:rFonts w:ascii="IRANSans" w:hAnsi="IRANSans" w:cs="IRANSans"/>
+            <w:sz w:val="20"/>
+            <w:szCs w:val="20"/>
+          </w:rPr>
+          <w:t>lhost/</w:t>
+        </w:r>
+        <w:proofErr w:type="spellStart"/>
+        <w:r>
+          <w:rPr>
+            <w:rStyle w:val="Hyperlink"/>
+            <w:rFonts w:ascii="IRANSans" w:hAnsi="IRANSans" w:cs="IRANSans"/>
+            <w:sz w:val="20"/>
+            <w:szCs w:val="20"/>
+          </w:rPr>
+          <w:t>api</w:t>
+        </w:r>
+        <w:proofErr w:type="spellEnd"/>
+        <w:r>
+          <w:rPr>
+            <w:rStyle w:val="Hyperlink"/>
+            <w:rFonts w:ascii="IRANSans" w:hAnsi="IRANSans" w:cs="IRANSans"/>
+            <w:sz w:val="20"/>
+            <w:szCs w:val="20"/>
+          </w:rPr>
+          <w:t>/companies/?</w:t>
+        </w:r>
+        <w:proofErr w:type="spellStart"/>
+        <w:r>
+          <w:rPr>
+            <w:rStyle w:val="Hyperlink"/>
+            <w:rFonts w:ascii="IRANSans" w:hAnsi="IRANSans" w:cs="IRANSans"/>
+            <w:sz w:val="20"/>
+            <w:szCs w:val="20"/>
+          </w:rPr>
+          <w:t>lt</w:t>
+        </w:r>
+        <w:proofErr w:type="spellEnd"/>
+        <w:r>
+          <w:rPr>
+            <w:rStyle w:val="Hyperlink"/>
+            <w:rFonts w:ascii="IRANSans" w:hAnsi="IRANSans" w:cs="IRANSans"/>
+            <w:sz w:val="20"/>
+            <w:szCs w:val="20"/>
+          </w:rPr>
+          <w:t>=1</w:t>
+        </w:r>
+      </w:hyperlink>
+    </w:p>
+    <w:p>
+      <w:pPr>
+        <w:bidi w:val="0"/>
+        <w:ind w:left="785"/>
+        <w:jc w:val="left"/>
+        <w:rPr>
+          <w:rFonts w:ascii="IRANSans" w:hAnsi="IRANSans" w:cs="IRANSans"/>
+          <w:color w:val="000000" w:themeColor="text1"/>
+          <w:sz w:val="20"/>
+          <w:szCs w:val="20"/>
+        </w:rPr>
+      </w:pPr>
+    </w:p>
+    <w:p>
+      <w:pPr>
+        <w:pStyle w:val="ListParagraph"/>
+        <w:numPr>
+          <w:ilvl w:val="0"/>
+          <w:numId w:val="1"/>
+        </w:numPr>
+        <w:bidi w:val="0"/>
+        <w:jc w:val="left"/>
+        <w:rPr>
+          <w:rFonts w:ascii="IRANSans" w:hAnsi="IRANSans" w:cs="IRANSans"/>
+          <w:color w:val="000000" w:themeColor="text1"/>
+          <w:sz w:val="20"/>
+          <w:szCs w:val="20"/>
+        </w:rPr>
+      </w:pPr>
+      <w:r>
+        <w:rPr>
+          <w:rFonts w:ascii="IRANSans" w:hAnsi="IRANSans" w:cs="IRANSans"/>
+          <w:color w:val="000000" w:themeColor="text1"/>
+          <w:sz w:val="20"/>
+          <w:szCs w:val="20"/>
+        </w:rPr>
+        <w:t>Manager of specific company</w:t>
+      </w:r>
+    </w:p>
+    <w:p>
+      <w:pPr>
+        <w:pStyle w:val="ListParagraph"/>
+        <w:bidi w:val="0"/>
+        <w:ind w:left="785"/>
+        <w:jc w:val="left"/>
+        <w:rPr>
+          <w:rFonts w:ascii="IRANSans" w:hAnsi="IRANSans" w:cs="IRANSans"/>
+          <w:color w:val="000000" w:themeColor="text1"/>
+          <w:sz w:val="20"/>
+          <w:szCs w:val="20"/>
+        </w:rPr>
+      </w:pPr>
+      <w:r>
+        <w:rPr>
+          <w:rFonts w:ascii="IRANSans" w:hAnsi="IRANSans" w:cs="IRANSans"/>
+          <w:color w:val="000000" w:themeColor="text1"/>
+          <w:sz w:val="20"/>
+          <w:szCs w:val="20"/>
+        </w:rPr>
+        <w:t xml:space="preserve">GET </w:t>
+      </w:r>
+      <w:r>
+        <w:rPr>
+          <w:rFonts w:ascii="IRANSans" w:hAnsi="IRANSans" w:cs="IRANSans"/>
+          <w:color w:val="000000" w:themeColor="text1"/>
+          <w:sz w:val="20"/>
+          <w:szCs w:val="20"/>
+        </w:rPr>
+        <w:t>localhost/</w:t>
+      </w:r>
+      <w:proofErr w:type="spellStart"/>
+      <w:r>
+        <w:rPr>
+          <w:rFonts w:ascii="IRANSans" w:hAnsi="IRANSans" w:cs="IRANSans"/>
+          <w:color w:val="000000" w:themeColor="text1"/>
+          <w:sz w:val="20"/>
+          <w:szCs w:val="20"/>
+        </w:rPr>
+        <w:t>api</w:t>
+      </w:r>
+      <w:proofErr w:type="spellEnd"/>
+      <w:r>
+        <w:rPr>
+          <w:rFonts w:ascii="IRANSans" w:hAnsi="IRANSans" w:cs="IRANSans"/>
+          <w:color w:val="000000" w:themeColor="text1"/>
+          <w:sz w:val="20"/>
+          <w:szCs w:val="20"/>
+        </w:rPr>
+        <w:t>/companies/</w:t>
+      </w:r>
+      <w:proofErr w:type="spellStart"/>
+      <w:r>
+        <w:rPr>
+          <w:rFonts w:ascii="IRANSans" w:hAnsi="IRANSans" w:cs="IRANSans"/>
+          <w:color w:val="000000" w:themeColor="text1"/>
+          <w:sz w:val="20"/>
+          <w:szCs w:val="20"/>
+        </w:rPr>
+        <w:t>rastad</w:t>
+      </w:r>
+      <w:proofErr w:type="spellEnd"/>
+      <w:r>
+        <w:rPr>
+          <w:rFonts w:ascii="IRANSans" w:hAnsi="IRANSans" w:cs="IRANSans"/>
+          <w:color w:val="000000" w:themeColor="text1"/>
+          <w:sz w:val="20"/>
+          <w:szCs w:val="20"/>
+        </w:rPr>
+        <w:t>/manager/</w:t>
+      </w:r>
+    </w:p>
+    <w:p>
+      <w:pPr>
+        <w:pStyle w:val="ListParagraph"/>
+        <w:bidi w:val="0"/>
+        <w:ind w:left="785"/>
+        <w:jc w:val="left"/>
+        <w:rPr>
+          <w:rFonts w:ascii="IRANSans" w:hAnsi="IRANSans" w:cs="IRANSans"/>
+          <w:color w:val="000000" w:themeColor="text1"/>
+          <w:sz w:val="20"/>
+          <w:szCs w:val="20"/>
+        </w:rPr>
+      </w:pPr>
+    </w:p>
+    <w:p>
+      <w:pPr>
+        <w:pStyle w:val="ListParagraph"/>
+        <w:bidi w:val="0"/>
+        <w:ind w:left="785"/>
+        <w:jc w:val="left"/>
+        <w:rPr>
+          <w:rFonts w:ascii="IRANSans" w:hAnsi="IRANSans" w:cs="IRANSans"/>
+          <w:color w:val="000000" w:themeColor="text1"/>
+          <w:sz w:val="20"/>
+          <w:szCs w:val="20"/>
+        </w:rPr>
+      </w:pPr>
+    </w:p>
+    <w:p>
+      <w:pPr>
+        <w:pStyle w:val="ListParagraph"/>
+        <w:numPr>
+          <w:ilvl w:val="0"/>
+          <w:numId w:val="1"/>
+        </w:numPr>
+        <w:bidi w:val="0"/>
+        <w:jc w:val="left"/>
+        <w:rPr>
+          <w:rFonts w:ascii="IRANSans" w:hAnsi="IRANSans" w:cs="IRANSans"/>
+          <w:color w:val="000000" w:themeColor="text1"/>
+          <w:sz w:val="20"/>
+          <w:szCs w:val="20"/>
+        </w:rPr>
+      </w:pPr>
+      <w:r>
+        <w:rPr>
+          <w:rFonts w:ascii="IRANSans" w:hAnsi="IRANSans" w:cs="IRANSans"/>
+          <w:color w:val="000000" w:themeColor="text1"/>
+          <w:sz w:val="20"/>
+          <w:szCs w:val="20"/>
+        </w:rPr>
+        <w:t>Full information without id of all employees between 20-30 years old</w:t>
+      </w:r>
+    </w:p>
+    <w:p>
+      <w:pPr>
+        <w:bidi w:val="0"/>
+        <w:ind w:firstLine="295"/>
+        <w:jc w:val="left"/>
+        <w:rPr>
+          <w:rFonts w:ascii="IRANSans" w:hAnsi="IRANSans" w:cs="IRANSans"/>
+          <w:color w:val="000000" w:themeColor="text1"/>
+          <w:sz w:val="20"/>
+          <w:szCs w:val="20"/>
+        </w:rPr>
+      </w:pPr>
+      <w:r>
+        <w:rPr>
+          <w:rFonts w:ascii="IRANSans" w:hAnsi="IRANSans" w:cs="IRANSans"/>
+          <w:color w:val="000000" w:themeColor="text1"/>
+          <w:sz w:val="20"/>
+          <w:szCs w:val="20"/>
+        </w:rPr>
+        <w:t xml:space="preserve">GET </w:t>
+      </w:r>
+      <w:r>
+        <w:rPr>
+          <w:rFonts w:ascii="IRANSans" w:hAnsi="IRANSans" w:cs="IRANSans"/>
+          <w:color w:val="000000" w:themeColor="text1"/>
+          <w:sz w:val="20"/>
+          <w:szCs w:val="20"/>
+        </w:rPr>
+        <w:t>localhost/</w:t>
+      </w:r>
+      <w:proofErr w:type="spellStart"/>
+      <w:r>
+        <w:rPr>
+          <w:rFonts w:ascii="IRANSans" w:hAnsi="IRANSans" w:cs="IRANSans"/>
+          <w:color w:val="000000" w:themeColor="text1"/>
+          <w:sz w:val="20"/>
+          <w:szCs w:val="20"/>
+        </w:rPr>
+        <w:t>api</w:t>
+      </w:r>
+      <w:proofErr w:type="spellEnd"/>
+      <w:r>
+        <w:rPr>
+          <w:rFonts w:ascii="IRANSans" w:hAnsi="IRANSans" w:cs="IRANSans"/>
+          <w:color w:val="000000" w:themeColor="text1"/>
+          <w:sz w:val="20"/>
+          <w:szCs w:val="20"/>
+        </w:rPr>
+        <w:t>/employees/?</w:t>
+      </w:r>
+      <w:proofErr w:type="spellStart"/>
+      <w:r>
+        <w:rPr>
+          <w:rFonts w:ascii="IRANSans" w:hAnsi="IRANSans" w:cs="IRANSans"/>
+          <w:color w:val="000000" w:themeColor="text1"/>
+          <w:sz w:val="20"/>
+          <w:szCs w:val="20"/>
+        </w:rPr>
+        <w:t>exc</w:t>
+      </w:r>
+      <w:proofErr w:type="spellEnd"/>
+      <w:r>
+        <w:rPr>
+          <w:rFonts w:ascii="IRANSans" w:hAnsi="IRANSans" w:cs="IRANSans"/>
+          <w:color w:val="000000" w:themeColor="text1"/>
+          <w:sz w:val="20"/>
+          <w:szCs w:val="20"/>
+        </w:rPr>
+        <w:t>=</w:t>
+      </w:r>
+      <w:proofErr w:type="spellStart"/>
+      <w:r>
+        <w:rPr>
+          <w:rFonts w:ascii="IRANSans" w:hAnsi="IRANSans" w:cs="IRANSans"/>
+          <w:color w:val="000000" w:themeColor="text1"/>
+          <w:sz w:val="20"/>
+          <w:szCs w:val="20"/>
+        </w:rPr>
+        <w:t>id,manager&amp;minAge</w:t>
+      </w:r>
+      <w:proofErr w:type="spellEnd"/>
+      <w:r>
+        <w:rPr>
+          <w:rFonts w:ascii="IRANSans" w:hAnsi="IRANSans" w:cs="IRANSans"/>
+          <w:color w:val="000000" w:themeColor="text1"/>
+          <w:sz w:val="20"/>
+          <w:szCs w:val="20"/>
+        </w:rPr>
+        <w:t>=20&amp;maxAge=30</w:t>
+      </w:r>
+    </w:p>
+    <w:p>
+      <w:pPr>
+        <w:bidi w:val="0"/>
+        <w:ind w:firstLine="295"/>
+        <w:jc w:val="left"/>
+        <w:rPr>
+          <w:rFonts w:ascii="IRANSans" w:hAnsi="IRANSans" w:cs="IRANSans"/>
+          <w:color w:val="000000" w:themeColor="text1"/>
+          <w:sz w:val="20"/>
+          <w:szCs w:val="20"/>
+        </w:rPr>
+      </w:pPr>
+    </w:p>
+    <w:p>
+      <w:pPr>
+        <w:pStyle w:val="ListParagraph"/>
+        <w:numPr>
+          <w:ilvl w:val="0"/>
+          <w:numId w:val="1"/>
+        </w:numPr>
+        <w:bidi w:val="0"/>
+        <w:jc w:val="left"/>
+        <w:rPr>
+          <w:rFonts w:ascii="IRANSans" w:hAnsi="IRANSans" w:cs="IRANSans"/>
+          <w:color w:val="000000" w:themeColor="text1"/>
+          <w:sz w:val="20"/>
+          <w:szCs w:val="20"/>
+        </w:rPr>
+      </w:pPr>
+      <w:r>
+        <w:rPr>
+          <w:rFonts w:ascii="IRANSans" w:hAnsi="IRANSans" w:cs="IRANSans"/>
+          <w:color w:val="000000" w:themeColor="text1"/>
+          <w:sz w:val="20"/>
+          <w:szCs w:val="20"/>
         </w:rPr>
         <w:t>Information of all managers</w:t>
       </w:r>
@@ -99,15 +2085,29 @@
         <w:ind w:left="785"/>
         <w:jc w:val="left"/>
         <w:rPr>
-          <w:rFonts w:ascii="Segoe MDL2 Assets" w:hAnsi="Segoe MDL2 Assets" w:cs="IRANSans"/>
-        </w:rPr>
-      </w:pPr>
-      <w:r>
-        <w:rPr>
-          <w:rFonts w:ascii="Helvetica" w:hAnsi="Helvetica" w:cs="Helvetica"/>
-          <w:color w:val="505050"/>
-          <w:sz w:val="18"/>
-          <w:szCs w:val="18"/>
+          <w:rFonts w:ascii="IRANSans" w:hAnsi="IRANSans" w:cs="IRANSans"/>
+          <w:color w:val="000000" w:themeColor="text1"/>
+          <w:sz w:val="20"/>
+          <w:szCs w:val="20"/>
+          <w:shd w:val="clear" w:color="auto" w:fill="FFFFFF"/>
+        </w:rPr>
+      </w:pPr>
+      <w:r>
+        <w:rPr>
+          <w:rFonts w:ascii="IRANSans" w:hAnsi="IRANSans" w:cs="IRANSans"/>
+          <w:color w:val="000000" w:themeColor="text1"/>
+          <w:sz w:val="20"/>
+          <w:szCs w:val="20"/>
+          <w:shd w:val="clear" w:color="auto" w:fill="FFFFFF"/>
+        </w:rPr>
+        <w:t xml:space="preserve">GET </w:t>
+      </w:r>
+      <w:r>
+        <w:rPr>
+          <w:rFonts w:ascii="IRANSans" w:hAnsi="IRANSans" w:cs="IRANSans"/>
+          <w:color w:val="000000" w:themeColor="text1"/>
+          <w:sz w:val="20"/>
+          <w:szCs w:val="20"/>
           <w:shd w:val="clear" w:color="auto" w:fill="FFFFFF"/>
         </w:rPr>
         <w:t>localhost/employee/</w:t>
@@ -115,10 +2115,10 @@
       <w:proofErr w:type="spellStart"/>
       <w:r>
         <w:rPr>
-          <w:rFonts w:ascii="Helvetica" w:hAnsi="Helvetica" w:cs="Helvetica"/>
-          <w:color w:val="505050"/>
-          <w:sz w:val="18"/>
-          <w:szCs w:val="18"/>
+          <w:rFonts w:ascii="IRANSans" w:hAnsi="IRANSans" w:cs="IRANSans"/>
+          <w:color w:val="000000" w:themeColor="text1"/>
+          <w:sz w:val="20"/>
+          <w:szCs w:val="20"/>
           <w:shd w:val="clear" w:color="auto" w:fill="FFFFFF"/>
         </w:rPr>
         <w:t>getAll?manager</w:t>
@@ -126,28 +2126,414 @@
       <w:proofErr w:type="spellEnd"/>
       <w:r>
         <w:rPr>
-          <w:rFonts w:ascii="Helvetica" w:hAnsi="Helvetica" w:cs="Helvetica"/>
-          <w:color w:val="505050"/>
-          <w:sz w:val="18"/>
-          <w:szCs w:val="18"/>
-          <w:shd w:val="clear" w:color="auto" w:fill="FFFFFF"/>
-        </w:rPr>
-        <w:t>=</w:t>
-      </w:r>
-      <w:r>
-        <w:rPr>
-          <w:rFonts w:ascii="Helvetica" w:hAnsi="Helvetica" w:cs="Helvetica"/>
-          <w:color w:val="505050"/>
-          <w:sz w:val="18"/>
-          <w:szCs w:val="18"/>
-          <w:shd w:val="clear" w:color="auto" w:fill="FFFFFF"/>
-        </w:rPr>
-        <w:t>[true, false]</w:t>
-      </w:r>
+          <w:rFonts w:ascii="IRANSans" w:hAnsi="IRANSans" w:cs="IRANSans"/>
+          <w:color w:val="000000" w:themeColor="text1"/>
+          <w:sz w:val="20"/>
+          <w:szCs w:val="20"/>
+          <w:shd w:val="clear" w:color="auto" w:fill="FFFFFF"/>
+        </w:rPr>
+        <w:t>=[true, false]</w:t>
+      </w:r>
+    </w:p>
+    <w:p>
+      <w:pPr>
+        <w:pStyle w:val="ListParagraph"/>
+        <w:bidi w:val="0"/>
+        <w:ind w:left="785"/>
+        <w:jc w:val="left"/>
+        <w:rPr>
+          <w:rFonts w:ascii="IRANSans" w:hAnsi="IRANSans" w:cs="IRANSans"/>
+          <w:color w:val="000000" w:themeColor="text1"/>
+          <w:sz w:val="20"/>
+          <w:szCs w:val="20"/>
+          <w:shd w:val="clear" w:color="auto" w:fill="FFFFFF"/>
+        </w:rPr>
+      </w:pPr>
+    </w:p>
+    <w:p>
+      <w:pPr>
+        <w:pStyle w:val="ListParagraph"/>
+        <w:numPr>
+          <w:ilvl w:val="0"/>
+          <w:numId w:val="1"/>
+        </w:numPr>
+        <w:bidi w:val="0"/>
+        <w:jc w:val="left"/>
+        <w:rPr>
+          <w:rFonts w:ascii="IRANSans" w:hAnsi="IRANSans" w:cs="IRANSans"/>
+          <w:color w:val="000000" w:themeColor="text1"/>
+          <w:sz w:val="20"/>
+          <w:szCs w:val="20"/>
+          <w:shd w:val="clear" w:color="auto" w:fill="FFFFFF"/>
+        </w:rPr>
+      </w:pPr>
+      <w:r>
+        <w:rPr>
+          <w:rFonts w:ascii="IRANSans" w:hAnsi="IRANSans" w:cs="IRANSans"/>
+          <w:color w:val="000000" w:themeColor="text1"/>
+          <w:sz w:val="20"/>
+          <w:szCs w:val="20"/>
+          <w:shd w:val="clear" w:color="auto" w:fill="FFFFFF"/>
+        </w:rPr>
+        <w:t xml:space="preserve">Companies with </w:t>
+      </w:r>
+      <w:proofErr w:type="spellStart"/>
+      <w:proofErr w:type="gramStart"/>
+      <w:r>
+        <w:rPr>
+          <w:rFonts w:ascii="IRANSans" w:hAnsi="IRANSans" w:cs="IRANSans"/>
+          <w:color w:val="000000" w:themeColor="text1"/>
+          <w:sz w:val="20"/>
+          <w:szCs w:val="20"/>
+          <w:shd w:val="clear" w:color="auto" w:fill="FFFFFF"/>
+        </w:rPr>
+        <w:t>it's</w:t>
+      </w:r>
+      <w:proofErr w:type="spellEnd"/>
+      <w:proofErr w:type="gramEnd"/>
+      <w:r>
+        <w:rPr>
+          <w:rFonts w:ascii="IRANSans" w:hAnsi="IRANSans" w:cs="IRANSans"/>
+          <w:color w:val="000000" w:themeColor="text1"/>
+          <w:sz w:val="20"/>
+          <w:szCs w:val="20"/>
+          <w:shd w:val="clear" w:color="auto" w:fill="FFFFFF"/>
+        </w:rPr>
+        <w:t xml:space="preserve"> manager's name list</w:t>
+      </w:r>
+    </w:p>
+    <w:p>
+      <w:pPr>
+        <w:pStyle w:val="ListParagraph"/>
+        <w:bidi w:val="0"/>
+        <w:ind w:left="785"/>
+        <w:jc w:val="left"/>
+        <w:rPr>
+          <w:rFonts w:ascii="IRANSans" w:hAnsi="IRANSans" w:cs="IRANSans"/>
+          <w:color w:val="000000" w:themeColor="text1"/>
+          <w:sz w:val="20"/>
+          <w:szCs w:val="20"/>
+          <w:shd w:val="clear" w:color="auto" w:fill="FFFFFF"/>
+        </w:rPr>
+      </w:pPr>
+      <w:r>
+        <w:rPr>
+          <w:rFonts w:ascii="IRANSans" w:hAnsi="IRANSans" w:cs="IRANSans"/>
+          <w:color w:val="000000" w:themeColor="text1"/>
+          <w:sz w:val="20"/>
+          <w:szCs w:val="20"/>
+          <w:shd w:val="clear" w:color="auto" w:fill="FFFFFF"/>
+        </w:rPr>
+        <w:t>…</w:t>
+      </w:r>
+    </w:p>
+    <w:p>
+      <w:pPr>
+        <w:pStyle w:val="ListParagraph"/>
+        <w:bidi w:val="0"/>
+        <w:ind w:left="785"/>
+        <w:jc w:val="left"/>
+        <w:rPr>
+          <w:rFonts w:ascii="IRANSans" w:hAnsi="IRANSans" w:cs="IRANSans"/>
+          <w:color w:val="000000" w:themeColor="text1"/>
+          <w:sz w:val="20"/>
+          <w:szCs w:val="20"/>
+          <w:shd w:val="clear" w:color="auto" w:fill="FFFFFF"/>
+        </w:rPr>
+      </w:pPr>
+    </w:p>
+    <w:p>
+      <w:pPr>
+        <w:pStyle w:val="ListParagraph"/>
+        <w:numPr>
+          <w:ilvl w:val="0"/>
+          <w:numId w:val="1"/>
+        </w:numPr>
+        <w:bidi w:val="0"/>
+        <w:jc w:val="left"/>
+        <w:rPr>
+          <w:rFonts w:ascii="IRANSans" w:hAnsi="IRANSans" w:cs="IRANSans"/>
+          <w:color w:val="000000" w:themeColor="text1"/>
+          <w:sz w:val="20"/>
+          <w:szCs w:val="20"/>
+          <w:shd w:val="clear" w:color="auto" w:fill="FFFFFF"/>
+        </w:rPr>
+      </w:pPr>
+      <w:r>
+        <w:rPr>
+          <w:rFonts w:ascii="IRANSans" w:hAnsi="IRANSans" w:cs="IRANSans"/>
+          <w:color w:val="000000" w:themeColor="text1"/>
+          <w:sz w:val="20"/>
+          <w:szCs w:val="20"/>
+          <w:shd w:val="clear" w:color="auto" w:fill="FFFFFF"/>
+        </w:rPr>
+        <w:t>Change city and province of all companies</w:t>
+      </w:r>
+    </w:p>
+    <w:p>
+      <w:pPr>
+        <w:pStyle w:val="ListParagraph"/>
+        <w:bidi w:val="0"/>
+        <w:ind w:left="785"/>
+        <w:jc w:val="left"/>
+        <w:rPr>
+          <w:rFonts w:ascii="IRANSans" w:hAnsi="IRANSans" w:cs="IRANSans"/>
+          <w:color w:val="000000" w:themeColor="text1"/>
+          <w:sz w:val="20"/>
+          <w:szCs w:val="20"/>
+          <w:shd w:val="clear" w:color="auto" w:fill="FFFFFF"/>
+        </w:rPr>
+      </w:pPr>
+      <w:r>
+        <w:rPr>
+          <w:rFonts w:ascii="IRANSans" w:hAnsi="IRANSans" w:cs="IRANSans"/>
+          <w:color w:val="000000" w:themeColor="text1"/>
+          <w:sz w:val="20"/>
+          <w:szCs w:val="20"/>
+          <w:shd w:val="clear" w:color="auto" w:fill="FFFFFF"/>
+        </w:rPr>
+        <w:t xml:space="preserve">PUT </w:t>
+      </w:r>
+      <w:r>
+        <w:rPr>
+          <w:rFonts w:ascii="IRANSans" w:hAnsi="IRANSans" w:cs="IRANSans"/>
+          <w:color w:val="000000" w:themeColor="text1"/>
+          <w:sz w:val="20"/>
+          <w:szCs w:val="20"/>
+          <w:shd w:val="clear" w:color="auto" w:fill="FFFFFF"/>
+        </w:rPr>
+        <w:t>localhost/</w:t>
+      </w:r>
+      <w:proofErr w:type="spellStart"/>
+      <w:r>
+        <w:rPr>
+          <w:rFonts w:ascii="IRANSans" w:hAnsi="IRANSans" w:cs="IRANSans"/>
+          <w:color w:val="000000" w:themeColor="text1"/>
+          <w:sz w:val="20"/>
+          <w:szCs w:val="20"/>
+          <w:shd w:val="clear" w:color="auto" w:fill="FFFFFF"/>
+        </w:rPr>
+        <w:t>api</w:t>
+      </w:r>
+      <w:proofErr w:type="spellEnd"/>
+      <w:r>
+        <w:rPr>
+          <w:rFonts w:ascii="IRANSans" w:hAnsi="IRANSans" w:cs="IRANSans"/>
+          <w:color w:val="000000" w:themeColor="text1"/>
+          <w:sz w:val="20"/>
+          <w:szCs w:val="20"/>
+          <w:shd w:val="clear" w:color="auto" w:fill="FFFFFF"/>
+        </w:rPr>
+        <w:t>/companies/</w:t>
+      </w:r>
+    </w:p>
+    <w:p>
+      <w:pPr>
+        <w:pStyle w:val="ListParagraph"/>
+        <w:bidi w:val="0"/>
+        <w:ind w:left="785"/>
+        <w:jc w:val="left"/>
+        <w:rPr>
+          <w:rFonts w:ascii="IRANSans" w:hAnsi="IRANSans" w:cs="IRANSans"/>
+          <w:color w:val="000000" w:themeColor="text1"/>
+          <w:sz w:val="20"/>
+          <w:szCs w:val="20"/>
+          <w:shd w:val="clear" w:color="auto" w:fill="FFFFFF"/>
+          <w:rtl/>
+        </w:rPr>
+      </w:pPr>
+      <w:r>
+        <w:rPr>
+          <w:rFonts w:ascii="IRANSans" w:hAnsi="IRANSans" w:cs="IRANSans"/>
+          <w:color w:val="000000" w:themeColor="text1"/>
+          <w:sz w:val="20"/>
+          <w:szCs w:val="20"/>
+          <w:shd w:val="clear" w:color="auto" w:fill="FFFFFF"/>
+        </w:rPr>
+        <w:t>{</w:t>
+      </w:r>
+    </w:p>
+    <w:p>
+      <w:pPr>
+        <w:pStyle w:val="ListParagraph"/>
+        <w:bidi w:val="0"/>
+        <w:ind w:left="785"/>
+        <w:jc w:val="left"/>
+        <w:rPr>
+          <w:rFonts w:ascii="IRANSans" w:hAnsi="IRANSans" w:cs="IRANSans"/>
+          <w:color w:val="000000" w:themeColor="text1"/>
+          <w:sz w:val="20"/>
+          <w:szCs w:val="20"/>
+          <w:shd w:val="clear" w:color="auto" w:fill="FFFFFF"/>
+        </w:rPr>
+      </w:pPr>
+      <w:r>
+        <w:rPr>
+          <w:rFonts w:ascii="IRANSans" w:hAnsi="IRANSans" w:cs="IRANSans"/>
+          <w:color w:val="000000" w:themeColor="text1"/>
+          <w:sz w:val="20"/>
+          <w:szCs w:val="20"/>
+          <w:shd w:val="clear" w:color="auto" w:fill="FFFFFF"/>
+        </w:rPr>
+        <w:t xml:space="preserve">    "city": "</w:t>
+      </w:r>
+      <w:proofErr w:type="spellStart"/>
+      <w:r>
+        <w:rPr>
+          <w:rFonts w:ascii="IRANSans" w:hAnsi="IRANSans" w:cs="IRANSans"/>
+          <w:color w:val="000000" w:themeColor="text1"/>
+          <w:sz w:val="20"/>
+          <w:szCs w:val="20"/>
+          <w:shd w:val="clear" w:color="auto" w:fill="FFFFFF"/>
+        </w:rPr>
+        <w:t>tehran</w:t>
+      </w:r>
+      <w:proofErr w:type="spellEnd"/>
+      <w:r>
+        <w:rPr>
+          <w:rFonts w:ascii="IRANSans" w:hAnsi="IRANSans" w:cs="IRANSans"/>
+          <w:color w:val="000000" w:themeColor="text1"/>
+          <w:sz w:val="20"/>
+          <w:szCs w:val="20"/>
+          <w:shd w:val="clear" w:color="auto" w:fill="FFFFFF"/>
+        </w:rPr>
+        <w:t>",</w:t>
+      </w:r>
+    </w:p>
+    <w:p>
+      <w:pPr>
+        <w:pStyle w:val="ListParagraph"/>
+        <w:bidi w:val="0"/>
+        <w:ind w:left="785"/>
+        <w:jc w:val="left"/>
+        <w:rPr>
+          <w:rFonts w:ascii="IRANSans" w:hAnsi="IRANSans" w:cs="IRANSans"/>
+          <w:color w:val="000000" w:themeColor="text1"/>
+          <w:sz w:val="20"/>
+          <w:szCs w:val="20"/>
+          <w:shd w:val="clear" w:color="auto" w:fill="FFFFFF"/>
+        </w:rPr>
+      </w:pPr>
+      <w:r>
+        <w:rPr>
+          <w:rFonts w:ascii="IRANSans" w:hAnsi="IRANSans" w:cs="IRANSans"/>
+          <w:color w:val="000000" w:themeColor="text1"/>
+          <w:sz w:val="20"/>
+          <w:szCs w:val="20"/>
+          <w:shd w:val="clear" w:color="auto" w:fill="FFFFFF"/>
+        </w:rPr>
+        <w:t xml:space="preserve">    "province": "</w:t>
+      </w:r>
+      <w:proofErr w:type="spellStart"/>
+      <w:r>
+        <w:rPr>
+          <w:rFonts w:ascii="IRANSans" w:hAnsi="IRANSans" w:cs="IRANSans"/>
+          <w:color w:val="000000" w:themeColor="text1"/>
+          <w:sz w:val="20"/>
+          <w:szCs w:val="20"/>
+          <w:shd w:val="clear" w:color="auto" w:fill="FFFFFF"/>
+        </w:rPr>
+        <w:t>tehran</w:t>
+      </w:r>
+      <w:proofErr w:type="spellEnd"/>
+      <w:r>
+        <w:rPr>
+          <w:rFonts w:ascii="IRANSans" w:hAnsi="IRANSans" w:cs="IRANSans"/>
+          <w:color w:val="000000" w:themeColor="text1"/>
+          <w:sz w:val="20"/>
+          <w:szCs w:val="20"/>
+          <w:shd w:val="clear" w:color="auto" w:fill="FFFFFF"/>
+        </w:rPr>
+        <w:t>"</w:t>
+      </w:r>
+    </w:p>
+    <w:p>
+      <w:pPr>
+        <w:pStyle w:val="ListParagraph"/>
+        <w:bidi w:val="0"/>
+        <w:ind w:left="785"/>
+        <w:jc w:val="left"/>
+        <w:rPr>
+          <w:rFonts w:ascii="IRANSans" w:hAnsi="IRANSans" w:cs="IRANSans"/>
+          <w:color w:val="000000" w:themeColor="text1"/>
+          <w:sz w:val="20"/>
+          <w:szCs w:val="20"/>
+          <w:shd w:val="clear" w:color="auto" w:fill="FFFFFF"/>
+          <w:rtl/>
+        </w:rPr>
+      </w:pPr>
+    </w:p>
+    <w:p>
+      <w:pPr>
+        <w:pStyle w:val="ListParagraph"/>
+        <w:bidi w:val="0"/>
+        <w:ind w:left="785"/>
+        <w:jc w:val="left"/>
+        <w:rPr>
+          <w:rFonts w:ascii="IRANSans" w:hAnsi="IRANSans" w:cs="IRANSans"/>
+          <w:color w:val="000000" w:themeColor="text1"/>
+          <w:sz w:val="20"/>
+          <w:szCs w:val="20"/>
+          <w:shd w:val="clear" w:color="auto" w:fill="FFFFFF"/>
+        </w:rPr>
+      </w:pPr>
+      <w:r>
+        <w:rPr>
+          <w:rFonts w:ascii="IRANSans" w:hAnsi="IRANSans" w:cs="IRANSans"/>
+          <w:color w:val="000000" w:themeColor="text1"/>
+          <w:sz w:val="20"/>
+          <w:szCs w:val="20"/>
+          <w:shd w:val="clear" w:color="auto" w:fill="FFFFFF"/>
+        </w:rPr>
+        <w:t>}</w:t>
+      </w:r>
+    </w:p>
+    <w:p>
+      <w:pPr>
+        <w:pStyle w:val="ListParagraph"/>
+        <w:bidi w:val="0"/>
+        <w:ind w:left="785"/>
+        <w:jc w:val="left"/>
+        <w:rPr>
+          <w:rFonts w:ascii="IRANSans" w:hAnsi="IRANSans" w:cs="IRANSans"/>
+          <w:color w:val="000000" w:themeColor="text1"/>
+          <w:sz w:val="20"/>
+          <w:szCs w:val="20"/>
+          <w:shd w:val="clear" w:color="auto" w:fill="FFFFFF"/>
+        </w:rPr>
+      </w:pPr>
+    </w:p>
+    <w:p>
+      <w:pPr>
+        <w:pStyle w:val="ListParagraph"/>
+        <w:bidi w:val="0"/>
+        <w:ind w:left="785"/>
+        <w:jc w:val="left"/>
+        <w:rPr>
+          <w:rFonts w:ascii="IRANSans" w:hAnsi="IRANSans" w:cs="IRANSans"/>
+          <w:color w:val="000000" w:themeColor="text1"/>
+          <w:sz w:val="20"/>
+          <w:szCs w:val="20"/>
+        </w:rPr>
+      </w:pPr>
+    </w:p>
+    <w:p>
+      <w:pPr>
+        <w:pStyle w:val="ListParagraph"/>
+        <w:bidi w:val="0"/>
+        <w:ind w:left="785"/>
+        <w:jc w:val="left"/>
+        <w:rPr>
+          <w:rFonts w:ascii="IRANSans" w:hAnsi="IRANSans" w:cs="IRANSans"/>
+          <w:color w:val="000000" w:themeColor="text1"/>
+          <w:sz w:val="20"/>
+          <w:szCs w:val="20"/>
+        </w:rPr>
+      </w:pPr>
     </w:p>
     <w:sectPr>
       <w:pgSz w:w="11906" w:h="16838"/>
-      <w:pgMar w:top="1440" w:right="1440" w:bottom="1440" w:left="1440" w:header="708" w:footer="708" w:gutter="0"/>
+      <w:pgMar w:top="720" w:right="720" w:bottom="720" w:left="720" w:header="708" w:footer="708" w:gutter="0"/>
       <w:cols w:space="708"/>
       <w:bidi/>
       <w:rtlGutter/>
@@ -174,7 +2560,7 @@
         <w:rFonts w:ascii="Symbol" w:eastAsiaTheme="minorHAnsi" w:hAnsi="Symbol" w:cs="Helvetica" w:hint="default"/>
       </w:rPr>
     </w:lvl>
-    <w:lvl w:ilvl="1" w:tplc="04090003" w:tentative="1">
+    <w:lvl w:ilvl="1" w:tplc="04090003">
       <w:start w:val="1"/>
       <w:numFmt w:val="bullet"/>
       <w:lvlText w:val="o"/>
@@ -682,7 +3068,6 @@
   <w:style w:type="character" w:default="1" w:styleId="DefaultParagraphFont">
     <w:name w:val="Default Paragraph Font"/>
     <w:uiPriority w:val="1"/>
-    <w:semiHidden/>
     <w:unhideWhenUsed/>
   </w:style>
   <w:style w:type="table" w:default="1" w:styleId="TableNormal">
@@ -716,6 +3101,41 @@
       <w:ind w:left="720"/>
       <w:contextualSpacing/>
     </w:pPr>
+  </w:style>
+  <w:style w:type="character" w:styleId="Hyperlink">
+    <w:name w:val="Hyperlink"/>
+    <w:basedOn w:val="DefaultParagraphFont"/>
+    <w:uiPriority w:val="99"/>
+    <w:unhideWhenUsed/>
+    <w:rsid w:val="00154D12"/>
+    <w:rPr>
+      <w:color w:val="0563C1" w:themeColor="hyperlink"/>
+      <w:u w:val="single"/>
+    </w:rPr>
+  </w:style>
+  <w:style w:type="character" w:styleId="UnresolvedMention">
+    <w:name w:val="Unresolved Mention"/>
+    <w:basedOn w:val="DefaultParagraphFont"/>
+    <w:uiPriority w:val="99"/>
+    <w:semiHidden/>
+    <w:unhideWhenUsed/>
+    <w:rsid w:val="00154D12"/>
+    <w:rPr>
+      <w:color w:val="605E5C"/>
+      <w:shd w:val="clear" w:color="auto" w:fill="E1DFDD"/>
+    </w:rPr>
+  </w:style>
+  <w:style w:type="character" w:styleId="FollowedHyperlink">
+    <w:name w:val="FollowedHyperlink"/>
+    <w:basedOn w:val="DefaultParagraphFont"/>
+    <w:uiPriority w:val="99"/>
+    <w:semiHidden/>
+    <w:unhideWhenUsed/>
+    <w:rsid w:val="00154D12"/>
+    <w:rPr>
+      <w:color w:val="954F72" w:themeColor="followedHyperlink"/>
+      <w:u w:val="single"/>
+    </w:rPr>
   </w:style>
 </w:styles>
 </file>

</xml_diff>